<commit_message>
push files for certification
</commit_message>
<xml_diff>
--- a/aws-certified-cloud-practitioner.docx
+++ b/aws-certified-cloud-practitioner.docx
@@ -11,7 +11,7 @@
       <w:r>
         <w:t xml:space="preserve">UDEMY: </w:t>
       </w:r>
-      <w:hyperlink r:id="rId4" w:history="1">
+      <w:hyperlink r:id="rId5" w:anchor="labs" w:history="1">
         <w:r>
           <w:rPr>
             <w:rStyle w:val="Hyperlink"/>
@@ -29,7 +29,7 @@
       <w:r>
         <w:t xml:space="preserve">Registration: </w:t>
       </w:r>
-      <w:hyperlink r:id="rId5" w:history="1">
+      <w:hyperlink r:id="rId6" w:history="1">
         <w:r>
           <w:rPr>
             <w:rStyle w:val="Hyperlink"/>
@@ -59,7 +59,7 @@
                     <pic:cNvPicPr/>
                   </pic:nvPicPr>
                   <pic:blipFill>
-                    <a:blip r:embed="rId6">
+                    <a:blip r:embed="rId7">
                       <a:extLst>
                         <a:ext uri="{28A0092B-C50C-407E-A947-70E740481C1C}">
                           <a14:useLocalDpi xmlns:a14="http://schemas.microsoft.com/office/drawing/2010/main" val="0"/>
@@ -167,6 +167,2044 @@
         <w:t>, power shutdown, fire…</w:t>
       </w:r>
     </w:p>
+    <w:p>
+      <w:pPr>
+        <w:shd w:val="clear" w:color="auto" w:fill="FFFFFF"/>
+        <w:spacing w:after="0" w:line="240" w:lineRule="auto"/>
+        <w:jc w:val="both"/>
+        <w:textAlignment w:val="baseline"/>
+      </w:pPr>
+      <w:r>
+        <w:rPr>
+          <w:b/>
+          <w:bCs/>
+        </w:rPr>
+        <w:t>Cloud</w:t>
+      </w:r>
+      <w:r>
+        <w:t xml:space="preserve">: </w:t>
+      </w:r>
+    </w:p>
+    <w:p>
+      <w:pPr>
+        <w:shd w:val="clear" w:color="auto" w:fill="FFFFFF"/>
+        <w:spacing w:after="0" w:line="240" w:lineRule="auto"/>
+        <w:jc w:val="both"/>
+        <w:textAlignment w:val="baseline"/>
+      </w:pPr>
+      <w:r>
+        <w:t>Cloud is a platform which provides infrastructure to build an application.</w:t>
+      </w:r>
+    </w:p>
+    <w:p>
+      <w:pPr>
+        <w:shd w:val="clear" w:color="auto" w:fill="FFFFFF"/>
+        <w:spacing w:after="0" w:line="240" w:lineRule="auto"/>
+        <w:jc w:val="both"/>
+        <w:textAlignment w:val="baseline"/>
+      </w:pPr>
+      <w:r>
+        <w:t xml:space="preserve">Before cloud came into </w:t>
+      </w:r>
+      <w:r>
+        <w:t>picture,</w:t>
+      </w:r>
+      <w:r>
+        <w:t xml:space="preserve"> we had on premise infrastructure to host our application or website.</w:t>
+      </w:r>
+    </w:p>
+    <w:p>
+      <w:pPr>
+        <w:shd w:val="clear" w:color="auto" w:fill="FFFFFF"/>
+        <w:spacing w:after="0" w:line="240" w:lineRule="auto"/>
+        <w:jc w:val="both"/>
+        <w:textAlignment w:val="baseline"/>
+        <w:rPr>
+          <w:rFonts w:eastAsia="Times New Roman" w:cs="Times New Roman"/>
+          <w:b/>
+          <w:bCs/>
+          <w:color w:val="FF0000"/>
+          <w:lang w:eastAsia="en-IN"/>
+        </w:rPr>
+      </w:pPr>
+      <w:r>
+        <w:rPr>
+          <w:rFonts w:eastAsia="Times New Roman" w:cs="Times New Roman"/>
+          <w:b/>
+          <w:bCs/>
+          <w:color w:val="FF0000"/>
+          <w:lang w:eastAsia="en-IN"/>
+        </w:rPr>
+        <w:t>Cloud computing</w:t>
+      </w:r>
+    </w:p>
+    <w:p>
+      <w:pPr>
+        <w:shd w:val="clear" w:color="auto" w:fill="FFFFFF"/>
+        <w:spacing w:after="0" w:line="240" w:lineRule="auto"/>
+        <w:jc w:val="both"/>
+        <w:textAlignment w:val="baseline"/>
+        <w:rPr>
+          <w:rFonts w:eastAsia="Times New Roman" w:cs="Times New Roman"/>
+          <w:color w:val="000000" w:themeColor="text1"/>
+          <w:bdr w:val="none" w:sz="0" w:space="0" w:color="auto" w:frame="1"/>
+          <w:lang w:eastAsia="en-IN"/>
+        </w:rPr>
+      </w:pPr>
+      <w:r>
+        <w:rPr>
+          <w:rFonts w:eastAsia="Times New Roman" w:cs="Times New Roman"/>
+          <w:color w:val="000000" w:themeColor="text1"/>
+          <w:bdr w:val="none" w:sz="0" w:space="0" w:color="auto" w:frame="1"/>
+          <w:lang w:eastAsia="en-IN"/>
+        </w:rPr>
+        <w:t>Cloud computing is to store, process and access data on remote server.</w:t>
+      </w:r>
+    </w:p>
+    <w:p>
+      <w:pPr>
+        <w:shd w:val="clear" w:color="auto" w:fill="FFFFFF"/>
+        <w:spacing w:after="0" w:line="240" w:lineRule="auto"/>
+        <w:jc w:val="both"/>
+        <w:textAlignment w:val="baseline"/>
+        <w:rPr>
+          <w:rFonts w:eastAsia="Times New Roman" w:cs="Times New Roman"/>
+          <w:color w:val="000000" w:themeColor="text1"/>
+          <w:bdr w:val="none" w:sz="0" w:space="0" w:color="auto" w:frame="1"/>
+          <w:lang w:eastAsia="en-IN"/>
+        </w:rPr>
+      </w:pPr>
+      <w:r>
+        <w:rPr>
+          <w:rFonts w:eastAsia="Times New Roman" w:cs="Times New Roman"/>
+          <w:color w:val="000000" w:themeColor="text1"/>
+          <w:bdr w:val="none" w:sz="0" w:space="0" w:color="auto" w:frame="1"/>
+          <w:lang w:eastAsia="en-IN"/>
+        </w:rPr>
+        <w:t>Store data/apps on remote servers</w:t>
+      </w:r>
+    </w:p>
+    <w:p>
+      <w:pPr>
+        <w:shd w:val="clear" w:color="auto" w:fill="FFFFFF"/>
+        <w:spacing w:after="0" w:line="240" w:lineRule="auto"/>
+        <w:jc w:val="both"/>
+        <w:textAlignment w:val="baseline"/>
+        <w:rPr>
+          <w:rFonts w:eastAsia="Times New Roman" w:cs="Times New Roman"/>
+          <w:color w:val="000000" w:themeColor="text1"/>
+          <w:bdr w:val="none" w:sz="0" w:space="0" w:color="auto" w:frame="1"/>
+          <w:lang w:eastAsia="en-IN"/>
+        </w:rPr>
+      </w:pPr>
+      <w:r>
+        <w:rPr>
+          <w:rFonts w:eastAsia="Times New Roman" w:cs="Times New Roman"/>
+          <w:color w:val="000000" w:themeColor="text1"/>
+          <w:bdr w:val="none" w:sz="0" w:space="0" w:color="auto" w:frame="1"/>
+          <w:lang w:eastAsia="en-IN"/>
+        </w:rPr>
+        <w:t>Process data/apps on remote servers</w:t>
+      </w:r>
+    </w:p>
+    <w:p>
+      <w:pPr>
+        <w:shd w:val="clear" w:color="auto" w:fill="FFFFFF"/>
+        <w:spacing w:after="0" w:line="240" w:lineRule="auto"/>
+        <w:jc w:val="both"/>
+        <w:textAlignment w:val="baseline"/>
+        <w:rPr>
+          <w:rFonts w:eastAsia="Times New Roman" w:cs="Times New Roman"/>
+          <w:color w:val="000000" w:themeColor="text1"/>
+          <w:bdr w:val="none" w:sz="0" w:space="0" w:color="auto" w:frame="1"/>
+          <w:lang w:eastAsia="en-IN"/>
+        </w:rPr>
+      </w:pPr>
+      <w:r>
+        <w:rPr>
+          <w:rFonts w:eastAsia="Times New Roman" w:cs="Times New Roman"/>
+          <w:color w:val="000000" w:themeColor="text1"/>
+          <w:bdr w:val="none" w:sz="0" w:space="0" w:color="auto" w:frame="1"/>
+          <w:lang w:eastAsia="en-IN"/>
+        </w:rPr>
+        <w:t>Access data/apps on remote servers</w:t>
+      </w:r>
+    </w:p>
+    <w:p>
+      <w:pPr>
+        <w:spacing w:after="0" w:line="240" w:lineRule="auto"/>
+        <w:jc w:val="both"/>
+        <w:outlineLvl w:val="1"/>
+        <w:rPr>
+          <w:rFonts w:ascii="Times New Roman" w:eastAsia="Times New Roman" w:hAnsi="Times New Roman" w:cs="Times New Roman"/>
+          <w:b/>
+          <w:bCs/>
+          <w:color w:val="000000" w:themeColor="text1"/>
+          <w:lang w:eastAsia="en-IN"/>
+        </w:rPr>
+      </w:pPr>
+      <w:r>
+        <w:rPr>
+          <w:rFonts w:ascii="Times New Roman" w:eastAsia="Times New Roman" w:hAnsi="Times New Roman" w:cs="Times New Roman"/>
+          <w:b/>
+          <w:bCs/>
+          <w:color w:val="000000" w:themeColor="text1"/>
+          <w:lang w:eastAsia="en-IN"/>
+        </w:rPr>
+        <w:t xml:space="preserve">Types of cloud computing: </w:t>
+      </w:r>
+    </w:p>
+    <w:tbl>
+      <w:tblPr>
+        <w:tblStyle w:val="TableGrid"/>
+        <w:tblW w:w="0" w:type="auto"/>
+        <w:tblLook w:val="04A0" w:firstRow="1" w:lastRow="0" w:firstColumn="1" w:lastColumn="0" w:noHBand="0" w:noVBand="1"/>
+      </w:tblPr>
+      <w:tblGrid>
+        <w:gridCol w:w="3116"/>
+        <w:gridCol w:w="3117"/>
+        <w:gridCol w:w="3117"/>
+      </w:tblGrid>
+      <w:tr>
+        <w:tc>
+          <w:tcPr>
+            <w:tcW w:w="3116" w:type="dxa"/>
+          </w:tcPr>
+          <w:p>
+            <w:r>
+              <w:t>Private Cloud:</w:t>
+            </w:r>
+          </w:p>
+        </w:tc>
+        <w:tc>
+          <w:tcPr>
+            <w:tcW w:w="3117" w:type="dxa"/>
+          </w:tcPr>
+          <w:p>
+            <w:r>
+              <w:t>Public Cloud:</w:t>
+            </w:r>
+          </w:p>
+        </w:tc>
+        <w:tc>
+          <w:tcPr>
+            <w:tcW w:w="3117" w:type="dxa"/>
+          </w:tcPr>
+          <w:p>
+            <w:r>
+              <w:t>Hybrid Cloud:</w:t>
+            </w:r>
+          </w:p>
+        </w:tc>
+      </w:tr>
+      <w:tr>
+        <w:tc>
+          <w:tcPr>
+            <w:tcW w:w="3116" w:type="dxa"/>
+          </w:tcPr>
+          <w:p>
+            <w:pPr>
+              <w:jc w:val="both"/>
+            </w:pPr>
+            <w:r>
+              <w:rPr>
+                <w:rFonts w:ascii="Times New Roman" w:eastAsia="Times New Roman" w:hAnsi="Times New Roman" w:cs="Times New Roman"/>
+                <w:color w:val="FF0000"/>
+                <w:lang w:eastAsia="en-IN"/>
+              </w:rPr>
+              <w:t xml:space="preserve">A private cloud refers to cloud computing resources used exclusively by a single business or </w:t>
+            </w:r>
+            <w:proofErr w:type="spellStart"/>
+            <w:r>
+              <w:rPr>
+                <w:rFonts w:ascii="Times New Roman" w:eastAsia="Times New Roman" w:hAnsi="Times New Roman" w:cs="Times New Roman"/>
+                <w:color w:val="FF0000"/>
+                <w:lang w:eastAsia="en-IN"/>
+              </w:rPr>
+              <w:t>organisation</w:t>
+            </w:r>
+            <w:proofErr w:type="spellEnd"/>
+            <w:r>
+              <w:rPr>
+                <w:rFonts w:ascii="Times New Roman" w:eastAsia="Times New Roman" w:hAnsi="Times New Roman" w:cs="Times New Roman"/>
+                <w:color w:val="FF0000"/>
+                <w:lang w:eastAsia="en-IN"/>
+              </w:rPr>
+              <w:t xml:space="preserve">. A private cloud can be physically located on the company’s on-site </w:t>
+            </w:r>
+            <w:proofErr w:type="spellStart"/>
+            <w:r>
+              <w:rPr>
+                <w:rFonts w:ascii="Times New Roman" w:eastAsia="Times New Roman" w:hAnsi="Times New Roman" w:cs="Times New Roman"/>
+                <w:color w:val="FF0000"/>
+                <w:lang w:eastAsia="en-IN"/>
+              </w:rPr>
+              <w:t>datacentre</w:t>
+            </w:r>
+            <w:proofErr w:type="spellEnd"/>
+            <w:r>
+              <w:rPr>
+                <w:rFonts w:ascii="Times New Roman" w:eastAsia="Times New Roman" w:hAnsi="Times New Roman" w:cs="Times New Roman"/>
+                <w:color w:val="000000" w:themeColor="text1"/>
+                <w:lang w:eastAsia="en-IN"/>
+              </w:rPr>
+              <w:t>.</w:t>
+            </w:r>
+          </w:p>
+          <w:p>
+            <w:r>
+              <w:t xml:space="preserve">• Cloud services used by a single organization, not exposed to the public. </w:t>
+            </w:r>
+          </w:p>
+          <w:p>
+            <w:r>
+              <w:t xml:space="preserve">• Complete control </w:t>
+            </w:r>
+          </w:p>
+          <w:p>
+            <w:r>
+              <w:t xml:space="preserve">• Security for sensitive applications </w:t>
+            </w:r>
+          </w:p>
+          <w:p>
+            <w:r>
+              <w:t>• Meet specific business needs</w:t>
+            </w:r>
+          </w:p>
+        </w:tc>
+        <w:tc>
+          <w:tcPr>
+            <w:tcW w:w="3117" w:type="dxa"/>
+          </w:tcPr>
+          <w:p>
+            <w:r>
+              <w:t>•</w:t>
+            </w:r>
+            <w:r>
+              <w:t xml:space="preserve"> </w:t>
+            </w:r>
+            <w:r>
+              <w:t xml:space="preserve">Cloud resources owned and operated by a </w:t>
+            </w:r>
+            <w:proofErr w:type="gramStart"/>
+            <w:r>
+              <w:t>third</w:t>
+            </w:r>
+            <w:r>
+              <w:t xml:space="preserve"> </w:t>
+            </w:r>
+            <w:r>
+              <w:t>party</w:t>
+            </w:r>
+            <w:proofErr w:type="gramEnd"/>
+            <w:r>
+              <w:t xml:space="preserve"> cloud service provider delivered over the Internet. </w:t>
+            </w:r>
+          </w:p>
+          <w:p>
+            <w:r>
+              <w:t>(</w:t>
+            </w:r>
+            <w:proofErr w:type="gramStart"/>
+            <w:r>
+              <w:t>AWS,GCP</w:t>
+            </w:r>
+            <w:proofErr w:type="gramEnd"/>
+            <w:r>
+              <w:t>,AZURE ETC)</w:t>
+            </w:r>
+          </w:p>
+        </w:tc>
+        <w:tc>
+          <w:tcPr>
+            <w:tcW w:w="3117" w:type="dxa"/>
+          </w:tcPr>
+          <w:p>
+            <w:r>
+              <w:t xml:space="preserve">• Keep some servers on premises and extend some capabilities to the Cloud </w:t>
+            </w:r>
+          </w:p>
+          <w:p>
+            <w:r>
+              <w:t xml:space="preserve">• Control over sensitive assets in your private infrastructure </w:t>
+            </w:r>
+          </w:p>
+          <w:p>
+            <w:r>
+              <w:t>• Flexibility and cost</w:t>
+            </w:r>
+            <w:r>
+              <w:t>effectiveness of the public cloud</w:t>
+            </w:r>
+          </w:p>
+        </w:tc>
+      </w:tr>
+    </w:tbl>
+    <w:p/>
+    <w:p>
+      <w:pPr>
+        <w:rPr>
+          <w:b/>
+          <w:bCs/>
+        </w:rPr>
+      </w:pPr>
+      <w:r>
+        <w:rPr>
+          <w:b/>
+          <w:bCs/>
+        </w:rPr>
+        <w:t xml:space="preserve">The Five Characteristics of Cloud Computing </w:t>
+      </w:r>
+    </w:p>
+    <w:p>
+      <w:pPr>
+        <w:pStyle w:val="ListParagraph"/>
+        <w:numPr>
+          <w:ilvl w:val="0"/>
+          <w:numId w:val="1"/>
+        </w:numPr>
+      </w:pPr>
+      <w:r>
+        <w:t xml:space="preserve">On-demand </w:t>
+      </w:r>
+      <w:r>
+        <w:t>self-service</w:t>
+      </w:r>
+      <w:r>
+        <w:t xml:space="preserve">:  Users can provision resources and use them without human interaction from the service provider </w:t>
+      </w:r>
+    </w:p>
+    <w:p>
+      <w:pPr>
+        <w:pStyle w:val="ListParagraph"/>
+        <w:numPr>
+          <w:ilvl w:val="0"/>
+          <w:numId w:val="1"/>
+        </w:numPr>
+      </w:pPr>
+      <w:r>
+        <w:t xml:space="preserve">Broad network access:  Resources available over the network, and can be accessed by diverse client platforms </w:t>
+      </w:r>
+    </w:p>
+    <w:p>
+      <w:pPr>
+        <w:pStyle w:val="ListParagraph"/>
+        <w:numPr>
+          <w:ilvl w:val="0"/>
+          <w:numId w:val="1"/>
+        </w:numPr>
+      </w:pPr>
+      <w:r>
+        <w:t xml:space="preserve">Multi-tenancy and resource pooling:  Multiple customers can share the same infrastructure and applications with security and </w:t>
+      </w:r>
+      <w:r>
+        <w:t>privacy.</w:t>
+      </w:r>
+      <w:r>
+        <w:t xml:space="preserve"> Multiple customers are serviced from the same physical resources</w:t>
+      </w:r>
+    </w:p>
+    <w:p>
+      <w:pPr>
+        <w:pStyle w:val="ListParagraph"/>
+        <w:numPr>
+          <w:ilvl w:val="0"/>
+          <w:numId w:val="1"/>
+        </w:numPr>
+      </w:pPr>
+      <w:r>
+        <w:t xml:space="preserve">Rapid elasticity and scalability:  Automatically and quickly acquire and dispose resources when </w:t>
+      </w:r>
+      <w:r>
+        <w:t>needed.</w:t>
+      </w:r>
+      <w:r>
+        <w:t xml:space="preserve"> Quickly and easily scale based on demand </w:t>
+      </w:r>
+    </w:p>
+    <w:p>
+      <w:pPr>
+        <w:pStyle w:val="ListParagraph"/>
+        <w:numPr>
+          <w:ilvl w:val="0"/>
+          <w:numId w:val="1"/>
+        </w:numPr>
+      </w:pPr>
+      <w:r>
+        <w:t>Measured service: Usage is measured, users pay correctly for what they have used</w:t>
+      </w:r>
+    </w:p>
+    <w:p>
+      <w:r>
+        <w:t xml:space="preserve">Six Advantages of Cloud Computing </w:t>
+      </w:r>
+    </w:p>
+    <w:p>
+      <w:pPr>
+        <w:pStyle w:val="ListParagraph"/>
+        <w:numPr>
+          <w:ilvl w:val="0"/>
+          <w:numId w:val="3"/>
+        </w:numPr>
+      </w:pPr>
+      <w:r>
+        <w:t>Trade capital expense (CAPEX) for operational expense (OPEX</w:t>
+      </w:r>
+      <w:r>
+        <w:t>):</w:t>
+      </w:r>
+      <w:r>
+        <w:t xml:space="preserve"> Pay On-Demand: don’t own hardware • Reduced Total Cost of Ownership (TCO) &amp; Operational Expense (OPEX) </w:t>
+      </w:r>
+    </w:p>
+    <w:p>
+      <w:pPr>
+        <w:pStyle w:val="ListParagraph"/>
+        <w:numPr>
+          <w:ilvl w:val="0"/>
+          <w:numId w:val="3"/>
+        </w:numPr>
+      </w:pPr>
+      <w:r>
+        <w:t xml:space="preserve">Benefit from massive economies of </w:t>
+      </w:r>
+      <w:r>
+        <w:t>scale:</w:t>
+      </w:r>
+      <w:r>
+        <w:t xml:space="preserve"> Prices are reduced as AWS is more efficient due to large scale </w:t>
+      </w:r>
+    </w:p>
+    <w:p>
+      <w:pPr>
+        <w:pStyle w:val="ListParagraph"/>
+        <w:numPr>
+          <w:ilvl w:val="0"/>
+          <w:numId w:val="3"/>
+        </w:numPr>
+      </w:pPr>
+      <w:r>
+        <w:t>Stop guessing capacity</w:t>
+      </w:r>
+      <w:r>
+        <w:t>:</w:t>
+      </w:r>
+      <w:r>
+        <w:t xml:space="preserve"> Scale based on actual measured usage </w:t>
+      </w:r>
+    </w:p>
+    <w:p>
+      <w:pPr>
+        <w:pStyle w:val="ListParagraph"/>
+        <w:numPr>
+          <w:ilvl w:val="0"/>
+          <w:numId w:val="3"/>
+        </w:numPr>
+      </w:pPr>
+      <w:r>
+        <w:lastRenderedPageBreak/>
+        <w:t xml:space="preserve">Increase speed and agility </w:t>
+      </w:r>
+    </w:p>
+    <w:p>
+      <w:pPr>
+        <w:pStyle w:val="ListParagraph"/>
+        <w:numPr>
+          <w:ilvl w:val="0"/>
+          <w:numId w:val="3"/>
+        </w:numPr>
+      </w:pPr>
+      <w:r>
+        <w:t xml:space="preserve">Stop spending money running and maintaining data centers </w:t>
+      </w:r>
+    </w:p>
+    <w:p>
+      <w:pPr>
+        <w:pStyle w:val="ListParagraph"/>
+        <w:numPr>
+          <w:ilvl w:val="0"/>
+          <w:numId w:val="3"/>
+        </w:numPr>
+      </w:pPr>
+      <w:r>
+        <w:t>Go global in minutes: leverage the AWS global infrastructure</w:t>
+      </w:r>
+    </w:p>
+    <w:p>
+      <w:r>
+        <w:t xml:space="preserve">Problems solved by the Cloud </w:t>
+      </w:r>
+    </w:p>
+    <w:p>
+      <w:pPr>
+        <w:pStyle w:val="ListParagraph"/>
+        <w:numPr>
+          <w:ilvl w:val="0"/>
+          <w:numId w:val="4"/>
+        </w:numPr>
+        <w:jc w:val="both"/>
+      </w:pPr>
+      <w:r>
+        <w:t xml:space="preserve">Flexibility: change resource types when needed </w:t>
+      </w:r>
+    </w:p>
+    <w:p>
+      <w:pPr>
+        <w:pStyle w:val="ListParagraph"/>
+        <w:numPr>
+          <w:ilvl w:val="0"/>
+          <w:numId w:val="4"/>
+        </w:numPr>
+        <w:jc w:val="both"/>
+      </w:pPr>
+      <w:r>
+        <w:t xml:space="preserve">Cost-Effectiveness: pay as you go, for what you use </w:t>
+      </w:r>
+    </w:p>
+    <w:p>
+      <w:pPr>
+        <w:pStyle w:val="ListParagraph"/>
+        <w:numPr>
+          <w:ilvl w:val="0"/>
+          <w:numId w:val="4"/>
+        </w:numPr>
+        <w:jc w:val="both"/>
+      </w:pPr>
+      <w:r>
+        <w:t>Scalability: accommodate larger loads by making hardware stronger or adding additional nodes</w:t>
+      </w:r>
+    </w:p>
+    <w:p>
+      <w:pPr>
+        <w:pStyle w:val="ListParagraph"/>
+        <w:numPr>
+          <w:ilvl w:val="0"/>
+          <w:numId w:val="4"/>
+        </w:numPr>
+        <w:jc w:val="both"/>
+      </w:pPr>
+      <w:r>
+        <w:t xml:space="preserve">Elasticity: ability to scale out and scale-in when needed </w:t>
+      </w:r>
+    </w:p>
+    <w:p>
+      <w:pPr>
+        <w:pStyle w:val="ListParagraph"/>
+        <w:numPr>
+          <w:ilvl w:val="0"/>
+          <w:numId w:val="4"/>
+        </w:numPr>
+        <w:jc w:val="both"/>
+      </w:pPr>
+      <w:r>
+        <w:t xml:space="preserve">High-availability and fault-tolerance: build across data centers </w:t>
+      </w:r>
+    </w:p>
+    <w:p>
+      <w:pPr>
+        <w:pStyle w:val="ListParagraph"/>
+        <w:numPr>
+          <w:ilvl w:val="0"/>
+          <w:numId w:val="4"/>
+        </w:numPr>
+        <w:jc w:val="both"/>
+      </w:pPr>
+      <w:r>
+        <w:t>Agility: rapidly develop, test and launch software application</w:t>
+      </w:r>
+    </w:p>
+    <w:p>
+      <w:r>
+        <w:rPr>
+          <w:rFonts w:ascii="Times New Roman" w:eastAsia="Times New Roman" w:hAnsi="Times New Roman" w:cs="Times New Roman"/>
+          <w:b/>
+          <w:color w:val="000000" w:themeColor="text1"/>
+          <w:lang w:eastAsia="en-IN"/>
+        </w:rPr>
+        <w:t xml:space="preserve">Cloud </w:t>
+      </w:r>
+      <w:proofErr w:type="gramStart"/>
+      <w:r>
+        <w:rPr>
+          <w:rFonts w:ascii="Times New Roman" w:eastAsia="Times New Roman" w:hAnsi="Times New Roman" w:cs="Times New Roman"/>
+          <w:b/>
+          <w:color w:val="000000" w:themeColor="text1"/>
+          <w:lang w:eastAsia="en-IN"/>
+        </w:rPr>
+        <w:t>services</w:t>
+      </w:r>
+      <w:proofErr w:type="gramEnd"/>
+      <w:r>
+        <w:rPr>
+          <w:rFonts w:ascii="Times New Roman" w:eastAsia="Times New Roman" w:hAnsi="Times New Roman" w:cs="Times New Roman"/>
+          <w:b/>
+          <w:color w:val="000000" w:themeColor="text1"/>
+          <w:lang w:eastAsia="en-IN"/>
+        </w:rPr>
+        <w:t xml:space="preserve"> types: </w:t>
+      </w:r>
+      <w:r>
+        <w:rPr>
+          <w:rFonts w:ascii="Times New Roman" w:eastAsia="Times New Roman" w:hAnsi="Times New Roman" w:cs="Times New Roman"/>
+          <w:color w:val="FF0000"/>
+          <w:lang w:eastAsia="en-IN"/>
+        </w:rPr>
+        <w:t>Cloud resources covers wide range of resources that a service provider delivers to customer via internet</w:t>
+      </w:r>
+    </w:p>
+    <w:p>
+      <w:pPr>
+        <w:pStyle w:val="ListParagraph"/>
+        <w:numPr>
+          <w:ilvl w:val="0"/>
+          <w:numId w:val="7"/>
+        </w:numPr>
+        <w:spacing w:after="0" w:line="240" w:lineRule="auto"/>
+        <w:jc w:val="both"/>
+        <w:outlineLvl w:val="2"/>
+        <w:rPr>
+          <w:rFonts w:ascii="Times New Roman" w:eastAsia="Times New Roman" w:hAnsi="Times New Roman" w:cs="Times New Roman"/>
+          <w:color w:val="000000" w:themeColor="text1"/>
+          <w:lang w:eastAsia="en-IN"/>
+        </w:rPr>
+      </w:pPr>
+      <w:r>
+        <w:t>Infrastructure as a Service (IaaS</w:t>
+      </w:r>
+      <w:proofErr w:type="gramStart"/>
+      <w:r>
+        <w:t xml:space="preserve">) </w:t>
+      </w:r>
+      <w:r>
+        <w:t>:</w:t>
+      </w:r>
+      <w:proofErr w:type="gramEnd"/>
+      <w:r>
+        <w:t xml:space="preserve"> </w:t>
+      </w:r>
+      <w:r>
+        <w:rPr>
+          <w:rFonts w:ascii="Times New Roman" w:eastAsia="Times New Roman" w:hAnsi="Times New Roman" w:cs="Times New Roman"/>
+          <w:color w:val="FF0000"/>
+          <w:lang w:eastAsia="en-IN"/>
+        </w:rPr>
+        <w:t>IaaS contains the basic building blocks for cloud IT. It typically provides access to networking features</w:t>
+      </w:r>
+      <w:r>
+        <w:rPr>
+          <w:rFonts w:ascii="Times New Roman" w:eastAsia="Times New Roman" w:hAnsi="Times New Roman" w:cs="Times New Roman"/>
+          <w:color w:val="000000" w:themeColor="text1"/>
+          <w:lang w:eastAsia="en-IN"/>
+        </w:rPr>
+        <w:t xml:space="preserve">, computers (virtual or on dedicated hardware), and data storage space. </w:t>
+      </w:r>
+      <w:r>
+        <w:rPr>
+          <w:rFonts w:ascii="Times New Roman" w:eastAsia="Times New Roman" w:hAnsi="Times New Roman" w:cs="Times New Roman"/>
+          <w:color w:val="FF0000"/>
+          <w:lang w:eastAsia="en-IN"/>
+        </w:rPr>
+        <w:t xml:space="preserve">IaaS gives you the highest level of flexibility and management control over your IT resources. </w:t>
+      </w:r>
+      <w:r>
+        <w:rPr>
+          <w:rFonts w:ascii="Times New Roman" w:eastAsia="Times New Roman" w:hAnsi="Times New Roman" w:cs="Times New Roman"/>
+          <w:color w:val="000000" w:themeColor="text1"/>
+          <w:lang w:eastAsia="en-IN"/>
+        </w:rPr>
+        <w:t xml:space="preserve">It is most </w:t>
+      </w:r>
+      <w:proofErr w:type="gramStart"/>
+      <w:r>
+        <w:rPr>
+          <w:rFonts w:ascii="Times New Roman" w:eastAsia="Times New Roman" w:hAnsi="Times New Roman" w:cs="Times New Roman"/>
+          <w:color w:val="000000" w:themeColor="text1"/>
+          <w:lang w:eastAsia="en-IN"/>
+        </w:rPr>
+        <w:t>similar to</w:t>
+      </w:r>
+      <w:proofErr w:type="gramEnd"/>
+      <w:r>
+        <w:rPr>
+          <w:rFonts w:ascii="Times New Roman" w:eastAsia="Times New Roman" w:hAnsi="Times New Roman" w:cs="Times New Roman"/>
+          <w:color w:val="000000" w:themeColor="text1"/>
+          <w:lang w:eastAsia="en-IN"/>
+        </w:rPr>
+        <w:t xml:space="preserve"> the existing IT resources with which many IT departments and developers are familiar. </w:t>
+      </w:r>
+    </w:p>
+    <w:p>
+      <w:pPr>
+        <w:pStyle w:val="ListParagraph"/>
+        <w:numPr>
+          <w:ilvl w:val="0"/>
+          <w:numId w:val="7"/>
+        </w:numPr>
+        <w:spacing w:after="0" w:line="240" w:lineRule="auto"/>
+        <w:jc w:val="both"/>
+        <w:outlineLvl w:val="2"/>
+        <w:rPr>
+          <w:rFonts w:ascii="Times New Roman" w:eastAsia="Times New Roman" w:hAnsi="Times New Roman" w:cs="Times New Roman"/>
+          <w:color w:val="000000" w:themeColor="text1"/>
+          <w:lang w:eastAsia="en-IN"/>
+        </w:rPr>
+      </w:pPr>
+      <w:r>
+        <w:t>Platform as a Service (PaaS</w:t>
+      </w:r>
+      <w:proofErr w:type="gramStart"/>
+      <w:r>
+        <w:t>)</w:t>
+      </w:r>
+      <w:r>
+        <w:t xml:space="preserve"> :</w:t>
+      </w:r>
+      <w:proofErr w:type="gramEnd"/>
+      <w:r>
+        <w:t xml:space="preserve"> </w:t>
+      </w:r>
+      <w:r>
+        <w:rPr>
+          <w:rFonts w:ascii="Times New Roman" w:eastAsia="Times New Roman" w:hAnsi="Times New Roman" w:cs="Times New Roman"/>
+          <w:color w:val="FF0000"/>
+          <w:lang w:eastAsia="en-IN"/>
+        </w:rPr>
+        <w:t>PaaS removes the need for you to manage underlying infrastructure (usually hardware and operating systems), and allows you to focus on the deployment and management of your applications</w:t>
+      </w:r>
+      <w:r>
+        <w:rPr>
+          <w:rFonts w:ascii="Times New Roman" w:eastAsia="Times New Roman" w:hAnsi="Times New Roman" w:cs="Times New Roman"/>
+          <w:color w:val="000000" w:themeColor="text1"/>
+          <w:lang w:eastAsia="en-IN"/>
+        </w:rPr>
+        <w:t>. This helps you be more efficient as you don’t need to worry about resource procurement, capacity planning, software maintenance, patching, or any of the other undifferentiated heavy lifting involved in running your application. </w:t>
+      </w:r>
+    </w:p>
+    <w:p>
+      <w:pPr>
+        <w:pStyle w:val="ListParagraph"/>
+        <w:numPr>
+          <w:ilvl w:val="0"/>
+          <w:numId w:val="7"/>
+        </w:numPr>
+      </w:pPr>
+      <w:r>
+        <w:t>Software as a Service (SaaS</w:t>
+      </w:r>
+      <w:proofErr w:type="gramStart"/>
+      <w:r>
+        <w:t xml:space="preserve">) </w:t>
+      </w:r>
+      <w:r>
+        <w:t>:</w:t>
+      </w:r>
+      <w:proofErr w:type="gramEnd"/>
+      <w:r>
+        <w:t xml:space="preserve"> </w:t>
+      </w:r>
+      <w:r>
+        <w:rPr>
+          <w:rFonts w:ascii="Times New Roman" w:eastAsia="Times New Roman" w:hAnsi="Times New Roman" w:cs="Times New Roman"/>
+          <w:color w:val="FF0000"/>
+          <w:lang w:eastAsia="en-IN"/>
+        </w:rPr>
+        <w:t>SaaS provides you with a complete product that is run and managed by the service provider. In most cases, people referring to SaaS are referring to end-user applications</w:t>
+      </w:r>
+      <w:r>
+        <w:rPr>
+          <w:rFonts w:ascii="Times New Roman" w:eastAsia="Times New Roman" w:hAnsi="Times New Roman" w:cs="Times New Roman"/>
+          <w:color w:val="000000" w:themeColor="text1"/>
+          <w:lang w:eastAsia="en-IN"/>
+        </w:rPr>
+        <w:t xml:space="preserve"> (such as web-based email). With a SaaS offering, you don’t have to think about how the service is maintained or how the underlying infrastructure is managed. You only need to think about how you will use that </w:t>
+      </w:r>
+      <w:proofErr w:type="gramStart"/>
+      <w:r>
+        <w:rPr>
+          <w:rFonts w:ascii="Times New Roman" w:eastAsia="Times New Roman" w:hAnsi="Times New Roman" w:cs="Times New Roman"/>
+          <w:color w:val="000000" w:themeColor="text1"/>
+          <w:lang w:eastAsia="en-IN"/>
+        </w:rPr>
+        <w:t>particular software</w:t>
+      </w:r>
+      <w:proofErr w:type="gramEnd"/>
+      <w:r>
+        <w:rPr>
+          <w:rFonts w:ascii="Times New Roman" w:eastAsia="Times New Roman" w:hAnsi="Times New Roman" w:cs="Times New Roman"/>
+          <w:color w:val="000000" w:themeColor="text1"/>
+          <w:lang w:eastAsia="en-IN"/>
+        </w:rPr>
+        <w:t>. </w:t>
+      </w:r>
+    </w:p>
+    <w:p>
+      <w:pPr>
+        <w:ind w:left="90"/>
+      </w:pPr>
+    </w:p>
+    <w:p>
+      <w:pPr>
+        <w:ind w:left="90"/>
+      </w:pPr>
+      <w:r>
+        <w:rPr>
+          <w:noProof/>
+          <w:lang w:eastAsia="en-IN"/>
+        </w:rPr>
+        <w:lastRenderedPageBreak/>
+        <w:drawing>
+          <wp:inline distT="0" distB="0" distL="0" distR="0" wp14:anchorId="10252435" wp14:editId="7BEAB894">
+            <wp:extent cx="5732059" cy="2879678"/>
+            <wp:effectExtent l="0" t="0" r="2540" b="0"/>
+            <wp:docPr id="15" name="Picture 15"/>
+            <wp:cNvGraphicFramePr>
+              <a:graphicFrameLocks xmlns:a="http://schemas.openxmlformats.org/drawingml/2006/main" noChangeAspect="1"/>
+            </wp:cNvGraphicFramePr>
+            <a:graphic xmlns:a="http://schemas.openxmlformats.org/drawingml/2006/main">
+              <a:graphicData uri="http://schemas.openxmlformats.org/drawingml/2006/picture">
+                <pic:pic xmlns:pic="http://schemas.openxmlformats.org/drawingml/2006/picture">
+                  <pic:nvPicPr>
+                    <pic:cNvPr id="0" name=""/>
+                    <pic:cNvPicPr/>
+                  </pic:nvPicPr>
+                  <pic:blipFill>
+                    <a:blip r:embed="rId8"/>
+                    <a:stretch>
+                      <a:fillRect/>
+                    </a:stretch>
+                  </pic:blipFill>
+                  <pic:spPr>
+                    <a:xfrm>
+                      <a:off x="0" y="0"/>
+                      <a:ext cx="5731510" cy="2879402"/>
+                    </a:xfrm>
+                    <a:prstGeom prst="rect">
+                      <a:avLst/>
+                    </a:prstGeom>
+                  </pic:spPr>
+                </pic:pic>
+              </a:graphicData>
+            </a:graphic>
+          </wp:inline>
+        </w:drawing>
+      </w:r>
+    </w:p>
+    <w:p/>
+    <w:p>
+      <w:r>
+        <w:t xml:space="preserve">AWS Global Infrastructure </w:t>
+      </w:r>
+    </w:p>
+    <w:p>
+      <w:pPr>
+        <w:pStyle w:val="ListParagraph"/>
+        <w:numPr>
+          <w:ilvl w:val="0"/>
+          <w:numId w:val="9"/>
+        </w:numPr>
+      </w:pPr>
+      <w:r>
+        <w:t xml:space="preserve">AWS Regions </w:t>
+      </w:r>
+    </w:p>
+    <w:p>
+      <w:pPr>
+        <w:pStyle w:val="ListParagraph"/>
+        <w:numPr>
+          <w:ilvl w:val="0"/>
+          <w:numId w:val="9"/>
+        </w:numPr>
+      </w:pPr>
+      <w:r>
+        <w:t xml:space="preserve"> AWS Availability Zones </w:t>
+      </w:r>
+    </w:p>
+    <w:p>
+      <w:pPr>
+        <w:pStyle w:val="ListParagraph"/>
+        <w:numPr>
+          <w:ilvl w:val="0"/>
+          <w:numId w:val="9"/>
+        </w:numPr>
+      </w:pPr>
+      <w:r>
+        <w:t xml:space="preserve"> AWS Data Centers </w:t>
+      </w:r>
+    </w:p>
+    <w:p>
+      <w:pPr>
+        <w:pStyle w:val="ListParagraph"/>
+        <w:numPr>
+          <w:ilvl w:val="0"/>
+          <w:numId w:val="9"/>
+        </w:numPr>
+      </w:pPr>
+      <w:r>
+        <w:t xml:space="preserve"> AWS Edge Locations / Points of Presence</w:t>
+      </w:r>
+    </w:p>
+    <w:p>
+      <w:pPr>
+        <w:pStyle w:val="ListParagraph"/>
+      </w:pPr>
+      <w:r>
+        <w:t>https://infrastructure.aws</w:t>
+      </w:r>
+    </w:p>
+    <w:p>
+      <w:pPr>
+        <w:spacing w:after="0" w:line="240" w:lineRule="auto"/>
+        <w:jc w:val="both"/>
+        <w:outlineLvl w:val="2"/>
+        <w:rPr>
+          <w:rFonts w:ascii="Times New Roman" w:eastAsia="Times New Roman" w:hAnsi="Times New Roman" w:cs="Times New Roman"/>
+          <w:b/>
+          <w:color w:val="FF0000"/>
+          <w:lang w:eastAsia="en-IN"/>
+        </w:rPr>
+      </w:pPr>
+      <w:r>
+        <w:rPr>
+          <w:rFonts w:ascii="Times New Roman" w:eastAsia="Times New Roman" w:hAnsi="Times New Roman" w:cs="Times New Roman"/>
+          <w:b/>
+          <w:color w:val="FF0000"/>
+          <w:lang w:eastAsia="en-IN"/>
+        </w:rPr>
+        <w:t>AWS Region</w:t>
+      </w:r>
+    </w:p>
+    <w:p>
+      <w:pPr>
+        <w:pStyle w:val="ListParagraph"/>
+        <w:numPr>
+          <w:ilvl w:val="0"/>
+          <w:numId w:val="6"/>
+        </w:numPr>
+        <w:spacing w:after="0" w:line="240" w:lineRule="auto"/>
+        <w:jc w:val="both"/>
+        <w:rPr>
+          <w:rFonts w:ascii="Times New Roman" w:eastAsia="Times New Roman" w:hAnsi="Times New Roman" w:cs="Times New Roman"/>
+          <w:color w:val="FF0000"/>
+          <w:lang w:eastAsia="en-IN"/>
+        </w:rPr>
+      </w:pPr>
+      <w:r>
+        <w:rPr>
+          <w:rFonts w:ascii="Times New Roman" w:eastAsia="Times New Roman" w:hAnsi="Times New Roman" w:cs="Times New Roman"/>
+          <w:color w:val="FF0000"/>
+          <w:lang w:eastAsia="en-IN"/>
+        </w:rPr>
+        <w:t>Geographically separated area where AWS has set up its resources.</w:t>
+      </w:r>
+      <w:r>
+        <w:t xml:space="preserve"> </w:t>
+      </w:r>
+      <w:r>
+        <w:rPr>
+          <w:rFonts w:ascii="Times New Roman" w:eastAsia="Times New Roman" w:hAnsi="Times New Roman" w:cs="Times New Roman"/>
+          <w:color w:val="FF0000"/>
+          <w:lang w:eastAsia="en-IN"/>
+        </w:rPr>
+        <w:t>(cluster</w:t>
+      </w:r>
+      <w:r>
+        <w:rPr>
+          <w:rFonts w:ascii="Times New Roman" w:eastAsia="Times New Roman" w:hAnsi="Times New Roman" w:cs="Times New Roman"/>
+          <w:color w:val="FF0000"/>
+          <w:lang w:eastAsia="en-IN"/>
+        </w:rPr>
+        <w:t xml:space="preserve"> of data centers</w:t>
+      </w:r>
+      <w:r>
+        <w:rPr>
+          <w:rFonts w:ascii="Times New Roman" w:eastAsia="Times New Roman" w:hAnsi="Times New Roman" w:cs="Times New Roman"/>
+          <w:color w:val="FF0000"/>
+          <w:lang w:eastAsia="en-IN"/>
+        </w:rPr>
+        <w:t>)</w:t>
+      </w:r>
+    </w:p>
+    <w:p>
+      <w:pPr>
+        <w:pStyle w:val="ListParagraph"/>
+        <w:numPr>
+          <w:ilvl w:val="0"/>
+          <w:numId w:val="6"/>
+        </w:numPr>
+        <w:spacing w:after="0" w:line="240" w:lineRule="auto"/>
+        <w:jc w:val="both"/>
+        <w:rPr>
+          <w:rFonts w:ascii="Times New Roman" w:eastAsia="Times New Roman" w:hAnsi="Times New Roman" w:cs="Times New Roman"/>
+          <w:color w:val="000000" w:themeColor="text1"/>
+          <w:lang w:eastAsia="en-IN"/>
+        </w:rPr>
+      </w:pPr>
+      <w:r>
+        <w:rPr>
+          <w:rFonts w:ascii="Times New Roman" w:eastAsia="Times New Roman" w:hAnsi="Times New Roman" w:cs="Times New Roman"/>
+          <w:color w:val="000000" w:themeColor="text1"/>
+          <w:lang w:eastAsia="en-IN"/>
+        </w:rPr>
+        <w:t>Each Region is independent of each other</w:t>
+      </w:r>
+    </w:p>
+    <w:p>
+      <w:pPr>
+        <w:pStyle w:val="ListParagraph"/>
+        <w:numPr>
+          <w:ilvl w:val="0"/>
+          <w:numId w:val="6"/>
+        </w:numPr>
+        <w:spacing w:after="0" w:line="240" w:lineRule="auto"/>
+        <w:jc w:val="both"/>
+        <w:rPr>
+          <w:rFonts w:ascii="Times New Roman" w:eastAsia="Times New Roman" w:hAnsi="Times New Roman" w:cs="Times New Roman"/>
+          <w:color w:val="000000" w:themeColor="text1"/>
+          <w:lang w:eastAsia="en-IN"/>
+        </w:rPr>
+      </w:pPr>
+      <w:r>
+        <w:rPr>
+          <w:rFonts w:ascii="Times New Roman" w:eastAsia="Times New Roman" w:hAnsi="Times New Roman" w:cs="Times New Roman"/>
+          <w:color w:val="000000" w:themeColor="text1"/>
+          <w:lang w:eastAsia="en-IN"/>
+        </w:rPr>
+        <w:t>In India –Mumbai and Hyderabad (coming soon)</w:t>
+      </w:r>
+      <w:r>
+        <w:rPr>
+          <w:rFonts w:ascii="Times New Roman" w:eastAsia="Times New Roman" w:hAnsi="Times New Roman" w:cs="Times New Roman"/>
+          <w:color w:val="000000" w:themeColor="text1"/>
+          <w:lang w:eastAsia="en-IN"/>
+        </w:rPr>
+        <w:t xml:space="preserve"> </w:t>
+      </w:r>
+    </w:p>
+    <w:p>
+      <w:pPr>
+        <w:pStyle w:val="ListParagraph"/>
+        <w:spacing w:after="0" w:line="240" w:lineRule="auto"/>
+        <w:ind w:left="360"/>
+        <w:jc w:val="both"/>
+        <w:rPr>
+          <w:rFonts w:ascii="Times New Roman" w:eastAsia="Times New Roman" w:hAnsi="Times New Roman" w:cs="Times New Roman"/>
+          <w:color w:val="000000" w:themeColor="text1"/>
+          <w:lang w:eastAsia="en-IN"/>
+        </w:rPr>
+      </w:pPr>
+      <w:hyperlink r:id="rId9" w:history="1">
+        <w:r>
+          <w:rPr>
+            <w:rStyle w:val="Hyperlink"/>
+            <w:rFonts w:ascii="Times New Roman" w:eastAsia="Times New Roman" w:hAnsi="Times New Roman" w:cs="Times New Roman"/>
+            <w:lang w:eastAsia="en-IN"/>
+          </w:rPr>
+          <w:t>https://aws.amazon.com/about-aws/global-infrastructure/</w:t>
+        </w:r>
+      </w:hyperlink>
+    </w:p>
+    <w:p>
+      <w:pPr>
+        <w:spacing w:after="0" w:line="240" w:lineRule="auto"/>
+        <w:jc w:val="both"/>
+        <w:rPr>
+          <w:rFonts w:ascii="Times New Roman" w:eastAsia="Times New Roman" w:hAnsi="Times New Roman" w:cs="Times New Roman"/>
+          <w:color w:val="000000" w:themeColor="text1"/>
+          <w:lang w:eastAsia="en-IN"/>
+        </w:rPr>
+      </w:pPr>
+    </w:p>
+    <w:p>
+      <w:pPr>
+        <w:spacing w:after="0" w:line="240" w:lineRule="auto"/>
+        <w:jc w:val="both"/>
+        <w:rPr>
+          <w:rFonts w:ascii="Times New Roman" w:eastAsia="Times New Roman" w:hAnsi="Times New Roman" w:cs="Times New Roman"/>
+          <w:color w:val="000000" w:themeColor="text1"/>
+          <w:lang w:eastAsia="en-IN"/>
+        </w:rPr>
+      </w:pPr>
+      <w:r>
+        <w:rPr>
+          <w:rFonts w:ascii="Times New Roman" w:eastAsia="Times New Roman" w:hAnsi="Times New Roman" w:cs="Times New Roman"/>
+          <w:color w:val="000000" w:themeColor="text1"/>
+          <w:lang w:eastAsia="en-IN"/>
+        </w:rPr>
+        <w:t>How to choose an AWS Region</w:t>
+      </w:r>
+    </w:p>
+    <w:p>
+      <w:pPr>
+        <w:pStyle w:val="ListParagraph"/>
+        <w:numPr>
+          <w:ilvl w:val="0"/>
+          <w:numId w:val="11"/>
+        </w:numPr>
+        <w:spacing w:after="0" w:line="240" w:lineRule="auto"/>
+        <w:jc w:val="both"/>
+        <w:rPr>
+          <w:rFonts w:ascii="Times New Roman" w:eastAsia="Times New Roman" w:hAnsi="Times New Roman" w:cs="Times New Roman"/>
+          <w:color w:val="000000" w:themeColor="text1"/>
+          <w:lang w:eastAsia="en-IN"/>
+        </w:rPr>
+      </w:pPr>
+      <w:r>
+        <w:rPr>
+          <w:rFonts w:ascii="Times New Roman" w:eastAsia="Times New Roman" w:hAnsi="Times New Roman" w:cs="Times New Roman"/>
+          <w:color w:val="000000" w:themeColor="text1"/>
+          <w:lang w:eastAsia="en-IN"/>
+        </w:rPr>
+        <w:t xml:space="preserve">Compliance with data governance and legal requirements: data never leaves a region without your explicit permission </w:t>
+      </w:r>
+    </w:p>
+    <w:p>
+      <w:pPr>
+        <w:pStyle w:val="ListParagraph"/>
+        <w:numPr>
+          <w:ilvl w:val="0"/>
+          <w:numId w:val="11"/>
+        </w:numPr>
+        <w:spacing w:after="0" w:line="240" w:lineRule="auto"/>
+        <w:jc w:val="both"/>
+        <w:rPr>
+          <w:rFonts w:ascii="Times New Roman" w:eastAsia="Times New Roman" w:hAnsi="Times New Roman" w:cs="Times New Roman"/>
+          <w:color w:val="000000" w:themeColor="text1"/>
+          <w:lang w:eastAsia="en-IN"/>
+        </w:rPr>
+      </w:pPr>
+      <w:r>
+        <w:rPr>
+          <w:rFonts w:ascii="Times New Roman" w:eastAsia="Times New Roman" w:hAnsi="Times New Roman" w:cs="Times New Roman"/>
+          <w:color w:val="000000" w:themeColor="text1"/>
+          <w:lang w:eastAsia="en-IN"/>
+        </w:rPr>
+        <w:t xml:space="preserve">Proximity to customers: reduced latency </w:t>
+      </w:r>
+    </w:p>
+    <w:p>
+      <w:pPr>
+        <w:pStyle w:val="ListParagraph"/>
+        <w:numPr>
+          <w:ilvl w:val="0"/>
+          <w:numId w:val="11"/>
+        </w:numPr>
+        <w:spacing w:after="0" w:line="240" w:lineRule="auto"/>
+        <w:jc w:val="both"/>
+        <w:rPr>
+          <w:rFonts w:ascii="Times New Roman" w:eastAsia="Times New Roman" w:hAnsi="Times New Roman" w:cs="Times New Roman"/>
+          <w:color w:val="000000" w:themeColor="text1"/>
+          <w:lang w:eastAsia="en-IN"/>
+        </w:rPr>
+      </w:pPr>
+      <w:r>
+        <w:rPr>
+          <w:rFonts w:ascii="Times New Roman" w:eastAsia="Times New Roman" w:hAnsi="Times New Roman" w:cs="Times New Roman"/>
+          <w:color w:val="000000" w:themeColor="text1"/>
+          <w:lang w:eastAsia="en-IN"/>
+        </w:rPr>
+        <w:t xml:space="preserve">Available services within a Region: new services and new features aren’t available in every Region </w:t>
+      </w:r>
+    </w:p>
+    <w:p>
+      <w:pPr>
+        <w:pStyle w:val="ListParagraph"/>
+        <w:numPr>
+          <w:ilvl w:val="0"/>
+          <w:numId w:val="11"/>
+        </w:numPr>
+        <w:spacing w:after="0" w:line="240" w:lineRule="auto"/>
+        <w:jc w:val="both"/>
+        <w:rPr>
+          <w:rFonts w:ascii="Times New Roman" w:eastAsia="Times New Roman" w:hAnsi="Times New Roman" w:cs="Times New Roman"/>
+          <w:color w:val="000000" w:themeColor="text1"/>
+          <w:lang w:eastAsia="en-IN"/>
+        </w:rPr>
+      </w:pPr>
+      <w:r>
+        <w:rPr>
+          <w:rFonts w:ascii="Times New Roman" w:eastAsia="Times New Roman" w:hAnsi="Times New Roman" w:cs="Times New Roman"/>
+          <w:color w:val="000000" w:themeColor="text1"/>
+          <w:lang w:eastAsia="en-IN"/>
+        </w:rPr>
+        <w:t>Pricing: pricing varies region to region and is transparent in the service pricing page</w:t>
+      </w:r>
+    </w:p>
+    <w:p/>
+    <w:p>
+      <w:pPr>
+        <w:spacing w:after="0" w:line="240" w:lineRule="auto"/>
+        <w:jc w:val="both"/>
+        <w:outlineLvl w:val="2"/>
+        <w:rPr>
+          <w:rFonts w:ascii="Times New Roman" w:eastAsia="Times New Roman" w:hAnsi="Times New Roman" w:cs="Times New Roman"/>
+          <w:b/>
+          <w:color w:val="FF0000"/>
+          <w:lang w:eastAsia="en-IN"/>
+        </w:rPr>
+      </w:pPr>
+      <w:r>
+        <w:rPr>
+          <w:rFonts w:ascii="Times New Roman" w:eastAsia="Times New Roman" w:hAnsi="Times New Roman" w:cs="Times New Roman"/>
+          <w:b/>
+          <w:color w:val="FF0000"/>
+          <w:lang w:eastAsia="en-IN"/>
+        </w:rPr>
+        <w:t>Availability Zone (AZ)</w:t>
+      </w:r>
+    </w:p>
+    <w:p>
+      <w:pPr>
+        <w:pStyle w:val="ListParagraph"/>
+        <w:numPr>
+          <w:ilvl w:val="0"/>
+          <w:numId w:val="12"/>
+        </w:numPr>
+        <w:spacing w:after="0" w:line="240" w:lineRule="auto"/>
+        <w:jc w:val="both"/>
+        <w:rPr>
+          <w:rFonts w:ascii="Times New Roman" w:eastAsia="Times New Roman" w:hAnsi="Times New Roman" w:cs="Times New Roman"/>
+          <w:color w:val="FF0000"/>
+          <w:lang w:eastAsia="en-IN"/>
+        </w:rPr>
+      </w:pPr>
+      <w:proofErr w:type="gramStart"/>
+      <w:r>
+        <w:rPr>
+          <w:rFonts w:ascii="Times New Roman" w:eastAsia="Times New Roman" w:hAnsi="Times New Roman" w:cs="Times New Roman"/>
+          <w:color w:val="FF0000"/>
+          <w:lang w:eastAsia="en-IN"/>
+        </w:rPr>
+        <w:t>AZ’s</w:t>
+      </w:r>
+      <w:proofErr w:type="gramEnd"/>
+      <w:r>
+        <w:rPr>
+          <w:rFonts w:ascii="Times New Roman" w:eastAsia="Times New Roman" w:hAnsi="Times New Roman" w:cs="Times New Roman"/>
+          <w:color w:val="FF0000"/>
+          <w:lang w:eastAsia="en-IN"/>
+        </w:rPr>
+        <w:t xml:space="preserve"> are isolated, multiple and physically separated data </w:t>
+      </w:r>
+      <w:r>
+        <w:rPr>
+          <w:rFonts w:ascii="Times New Roman" w:eastAsia="Times New Roman" w:hAnsi="Times New Roman" w:cs="Times New Roman"/>
+          <w:color w:val="FF0000"/>
+          <w:lang w:eastAsia="en-IN"/>
+        </w:rPr>
+        <w:t>center</w:t>
+      </w:r>
+      <w:r>
+        <w:rPr>
+          <w:rFonts w:ascii="Times New Roman" w:eastAsia="Times New Roman" w:hAnsi="Times New Roman" w:cs="Times New Roman"/>
+          <w:color w:val="FF0000"/>
+          <w:lang w:eastAsia="en-IN"/>
+        </w:rPr>
+        <w:t xml:space="preserve"> of each region.</w:t>
+      </w:r>
+    </w:p>
+    <w:p>
+      <w:pPr>
+        <w:pStyle w:val="ListParagraph"/>
+        <w:numPr>
+          <w:ilvl w:val="0"/>
+          <w:numId w:val="12"/>
+        </w:numPr>
+        <w:spacing w:after="0" w:line="240" w:lineRule="auto"/>
+        <w:jc w:val="both"/>
+        <w:rPr>
+          <w:rFonts w:ascii="Times New Roman" w:eastAsia="Times New Roman" w:hAnsi="Times New Roman" w:cs="Times New Roman"/>
+          <w:color w:val="000000" w:themeColor="text1"/>
+          <w:lang w:eastAsia="en-IN"/>
+        </w:rPr>
+      </w:pPr>
+      <w:proofErr w:type="gramStart"/>
+      <w:r>
+        <w:rPr>
+          <w:rFonts w:ascii="Times New Roman" w:eastAsia="Times New Roman" w:hAnsi="Times New Roman" w:cs="Times New Roman"/>
+          <w:color w:val="000000" w:themeColor="text1"/>
+          <w:lang w:eastAsia="en-IN"/>
+        </w:rPr>
+        <w:t>AZ’s</w:t>
+      </w:r>
+      <w:proofErr w:type="gramEnd"/>
+      <w:r>
+        <w:rPr>
+          <w:rFonts w:ascii="Times New Roman" w:eastAsia="Times New Roman" w:hAnsi="Times New Roman" w:cs="Times New Roman"/>
+          <w:color w:val="000000" w:themeColor="text1"/>
+          <w:lang w:eastAsia="en-IN"/>
+        </w:rPr>
+        <w:t xml:space="preserve"> are data </w:t>
+      </w:r>
+      <w:proofErr w:type="spellStart"/>
+      <w:r>
+        <w:rPr>
+          <w:rFonts w:ascii="Times New Roman" w:eastAsia="Times New Roman" w:hAnsi="Times New Roman" w:cs="Times New Roman"/>
+          <w:color w:val="000000" w:themeColor="text1"/>
+          <w:lang w:eastAsia="en-IN"/>
+        </w:rPr>
+        <w:t>centre</w:t>
+      </w:r>
+      <w:proofErr w:type="spellEnd"/>
+    </w:p>
+    <w:p>
+      <w:pPr>
+        <w:pStyle w:val="ListParagraph"/>
+        <w:numPr>
+          <w:ilvl w:val="0"/>
+          <w:numId w:val="12"/>
+        </w:numPr>
+      </w:pPr>
+      <w:r>
+        <w:rPr>
+          <w:rFonts w:ascii="Times New Roman" w:eastAsia="Times New Roman" w:hAnsi="Times New Roman" w:cs="Times New Roman"/>
+          <w:color w:val="000000" w:themeColor="text1"/>
+          <w:lang w:eastAsia="en-IN"/>
+        </w:rPr>
+        <w:t xml:space="preserve">They’re separate from each other, so that they’re isolated from disasters </w:t>
+      </w:r>
+    </w:p>
+    <w:p>
+      <w:pPr>
+        <w:pStyle w:val="ListParagraph"/>
+        <w:numPr>
+          <w:ilvl w:val="0"/>
+          <w:numId w:val="12"/>
+        </w:numPr>
+      </w:pPr>
+      <w:r>
+        <w:rPr>
+          <w:rFonts w:ascii="Times New Roman" w:eastAsia="Times New Roman" w:hAnsi="Times New Roman" w:cs="Times New Roman"/>
+          <w:color w:val="000000" w:themeColor="text1"/>
+          <w:lang w:eastAsia="en-IN"/>
+        </w:rPr>
+        <w:t>They’re connected with high bandwidth, ultra-low latency networking</w:t>
+      </w:r>
+    </w:p>
+    <w:p>
+      <w:pPr>
+        <w:pStyle w:val="ListParagraph"/>
+        <w:numPr>
+          <w:ilvl w:val="0"/>
+          <w:numId w:val="12"/>
+        </w:numPr>
+      </w:pPr>
+      <w:r>
+        <w:rPr>
+          <w:rFonts w:ascii="Times New Roman" w:eastAsia="Times New Roman" w:hAnsi="Times New Roman" w:cs="Times New Roman"/>
+          <w:color w:val="000000" w:themeColor="text1"/>
+          <w:lang w:eastAsia="en-IN"/>
+        </w:rPr>
+        <w:t xml:space="preserve">Each region has many availability zones (usually 3, min is 3, max is 6). </w:t>
+      </w:r>
+    </w:p>
+    <w:p>
+      <w:pPr>
+        <w:pStyle w:val="ListParagraph"/>
+        <w:ind w:left="360"/>
+      </w:pPr>
+      <w:r>
+        <w:rPr>
+          <w:rFonts w:ascii="Times New Roman" w:eastAsia="Times New Roman" w:hAnsi="Times New Roman" w:cs="Times New Roman"/>
+          <w:color w:val="000000" w:themeColor="text1"/>
+          <w:lang w:eastAsia="en-IN"/>
+        </w:rPr>
+        <w:t>Example: • ap-southeast-2a • ap-southeast-2b • ap-southeast-2c</w:t>
+      </w:r>
+    </w:p>
+    <w:p>
+      <w:pPr>
+        <w:spacing w:after="0" w:line="240" w:lineRule="auto"/>
+        <w:jc w:val="both"/>
+        <w:outlineLvl w:val="2"/>
+        <w:rPr>
+          <w:rFonts w:ascii="Times New Roman" w:eastAsia="Times New Roman" w:hAnsi="Times New Roman" w:cs="Times New Roman"/>
+          <w:b/>
+          <w:color w:val="FF0000"/>
+          <w:lang w:eastAsia="en-IN"/>
+        </w:rPr>
+      </w:pPr>
+      <w:r>
+        <w:rPr>
+          <w:rFonts w:ascii="Times New Roman" w:eastAsia="Times New Roman" w:hAnsi="Times New Roman" w:cs="Times New Roman"/>
+          <w:b/>
+          <w:color w:val="FF0000"/>
+          <w:lang w:eastAsia="en-IN"/>
+        </w:rPr>
+        <w:lastRenderedPageBreak/>
+        <w:t>Edge Location</w:t>
+      </w:r>
+      <w:r>
+        <w:rPr>
+          <w:rFonts w:ascii="Times New Roman" w:eastAsia="Times New Roman" w:hAnsi="Times New Roman" w:cs="Times New Roman"/>
+          <w:b/>
+          <w:color w:val="FF0000"/>
+          <w:lang w:eastAsia="en-IN"/>
+        </w:rPr>
+        <w:t xml:space="preserve"> (</w:t>
+      </w:r>
+      <w:r>
+        <w:rPr>
+          <w:rFonts w:ascii="Times New Roman" w:eastAsia="Times New Roman" w:hAnsi="Times New Roman" w:cs="Times New Roman"/>
+          <w:b/>
+          <w:color w:val="FF0000"/>
+          <w:lang w:eastAsia="en-IN"/>
+        </w:rPr>
+        <w:t>AWS Points of Presence</w:t>
+      </w:r>
+      <w:r>
+        <w:rPr>
+          <w:rFonts w:ascii="Times New Roman" w:eastAsia="Times New Roman" w:hAnsi="Times New Roman" w:cs="Times New Roman"/>
+          <w:b/>
+          <w:color w:val="FF0000"/>
+          <w:lang w:eastAsia="en-IN"/>
+        </w:rPr>
+        <w:t>)</w:t>
+      </w:r>
+    </w:p>
+    <w:p>
+      <w:pPr>
+        <w:pStyle w:val="ListParagraph"/>
+        <w:numPr>
+          <w:ilvl w:val="0"/>
+          <w:numId w:val="13"/>
+        </w:numPr>
+        <w:spacing w:after="0" w:line="240" w:lineRule="auto"/>
+        <w:jc w:val="both"/>
+        <w:rPr>
+          <w:rFonts w:ascii="Times New Roman" w:eastAsia="Times New Roman" w:hAnsi="Times New Roman" w:cs="Times New Roman"/>
+          <w:color w:val="FF0000"/>
+          <w:lang w:eastAsia="en-IN"/>
+        </w:rPr>
+      </w:pPr>
+      <w:r>
+        <w:rPr>
+          <w:rFonts w:ascii="Times New Roman" w:eastAsia="Times New Roman" w:hAnsi="Times New Roman" w:cs="Times New Roman"/>
+          <w:color w:val="FF0000"/>
+          <w:lang w:eastAsia="en-IN"/>
+        </w:rPr>
+        <w:t>These are small data center where end user access services located at AWS</w:t>
+      </w:r>
+    </w:p>
+    <w:p>
+      <w:pPr>
+        <w:pStyle w:val="ListParagraph"/>
+        <w:numPr>
+          <w:ilvl w:val="0"/>
+          <w:numId w:val="13"/>
+        </w:numPr>
+        <w:spacing w:after="0" w:line="240" w:lineRule="auto"/>
+        <w:jc w:val="both"/>
+        <w:rPr>
+          <w:rFonts w:ascii="Times New Roman" w:eastAsia="Times New Roman" w:hAnsi="Times New Roman" w:cs="Times New Roman"/>
+          <w:color w:val="FF0000"/>
+          <w:lang w:eastAsia="en-IN"/>
+        </w:rPr>
+      </w:pPr>
+      <w:r>
+        <w:rPr>
+          <w:rFonts w:ascii="Times New Roman" w:eastAsia="Times New Roman" w:hAnsi="Times New Roman" w:cs="Times New Roman"/>
+          <w:color w:val="FF0000"/>
+          <w:lang w:eastAsia="en-IN"/>
+        </w:rPr>
+        <w:t>Frequently used data will be stored in cache, helps to access fast.</w:t>
+      </w:r>
+    </w:p>
+    <w:p>
+      <w:pPr>
+        <w:pStyle w:val="ListParagraph"/>
+        <w:numPr>
+          <w:ilvl w:val="0"/>
+          <w:numId w:val="13"/>
+        </w:numPr>
+        <w:spacing w:after="0" w:line="240" w:lineRule="auto"/>
+        <w:jc w:val="both"/>
+        <w:rPr>
+          <w:rFonts w:ascii="Times New Roman" w:eastAsia="Times New Roman" w:hAnsi="Times New Roman" w:cs="Times New Roman"/>
+          <w:color w:val="000000" w:themeColor="text1"/>
+          <w:lang w:eastAsia="en-IN"/>
+        </w:rPr>
+      </w:pPr>
+      <w:r>
+        <w:rPr>
+          <w:rFonts w:ascii="Times New Roman" w:eastAsia="Times New Roman" w:hAnsi="Times New Roman" w:cs="Times New Roman"/>
+          <w:color w:val="000000" w:themeColor="text1"/>
+          <w:lang w:eastAsia="en-IN"/>
+        </w:rPr>
+        <w:t xml:space="preserve">AWS will not disclose </w:t>
+      </w:r>
+      <w:proofErr w:type="gramStart"/>
+      <w:r>
+        <w:rPr>
+          <w:rFonts w:ascii="Times New Roman" w:eastAsia="Times New Roman" w:hAnsi="Times New Roman" w:cs="Times New Roman"/>
+          <w:color w:val="000000" w:themeColor="text1"/>
+          <w:lang w:eastAsia="en-IN"/>
+        </w:rPr>
+        <w:t>where</w:t>
+      </w:r>
+      <w:proofErr w:type="gramEnd"/>
+      <w:r>
+        <w:rPr>
+          <w:rFonts w:ascii="Times New Roman" w:eastAsia="Times New Roman" w:hAnsi="Times New Roman" w:cs="Times New Roman"/>
+          <w:color w:val="000000" w:themeColor="text1"/>
+          <w:lang w:eastAsia="en-IN"/>
+        </w:rPr>
+        <w:t xml:space="preserve"> AZ’s and edge location </w:t>
+      </w:r>
+    </w:p>
+    <w:p>
+      <w:pPr>
+        <w:pStyle w:val="ListParagraph"/>
+        <w:spacing w:after="0" w:line="240" w:lineRule="auto"/>
+        <w:ind w:left="360"/>
+        <w:jc w:val="both"/>
+        <w:rPr>
+          <w:rFonts w:ascii="Times New Roman" w:eastAsia="Times New Roman" w:hAnsi="Times New Roman" w:cs="Times New Roman"/>
+          <w:color w:val="000000" w:themeColor="text1"/>
+          <w:lang w:eastAsia="en-IN"/>
+        </w:rPr>
+      </w:pPr>
+    </w:p>
+    <w:p>
+      <w:pPr>
+        <w:spacing w:after="0" w:line="240" w:lineRule="auto"/>
+        <w:rPr>
+          <w:rFonts w:ascii="Times New Roman" w:eastAsia="Times New Roman" w:hAnsi="Times New Roman" w:cs="Times New Roman"/>
+          <w:color w:val="000000" w:themeColor="text1"/>
+          <w:lang w:eastAsia="en-IN"/>
+        </w:rPr>
+      </w:pPr>
+      <w:r>
+        <w:rPr>
+          <w:rFonts w:ascii="Times New Roman" w:eastAsia="Times New Roman" w:hAnsi="Times New Roman" w:cs="Times New Roman"/>
+          <w:color w:val="000000" w:themeColor="text1"/>
+          <w:lang w:eastAsia="en-IN"/>
+        </w:rPr>
+        <w:t xml:space="preserve">Tour of the AWS Console </w:t>
+      </w:r>
+    </w:p>
+    <w:p>
+      <w:pPr>
+        <w:spacing w:after="0" w:line="240" w:lineRule="auto"/>
+        <w:rPr>
+          <w:rFonts w:ascii="Times New Roman" w:eastAsia="Times New Roman" w:hAnsi="Times New Roman" w:cs="Times New Roman"/>
+          <w:b/>
+          <w:bCs/>
+          <w:color w:val="000000" w:themeColor="text1"/>
+          <w:lang w:eastAsia="en-IN"/>
+        </w:rPr>
+      </w:pPr>
+      <w:r>
+        <w:rPr>
+          <w:rFonts w:ascii="Times New Roman" w:eastAsia="Times New Roman" w:hAnsi="Times New Roman" w:cs="Times New Roman"/>
+          <w:b/>
+          <w:bCs/>
+          <w:color w:val="000000" w:themeColor="text1"/>
+          <w:lang w:eastAsia="en-IN"/>
+        </w:rPr>
+        <w:t xml:space="preserve">AWS has Global Services: </w:t>
+      </w:r>
+    </w:p>
+    <w:p>
+      <w:pPr>
+        <w:spacing w:after="0" w:line="240" w:lineRule="auto"/>
+        <w:rPr>
+          <w:rFonts w:ascii="Times New Roman" w:eastAsia="Times New Roman" w:hAnsi="Times New Roman" w:cs="Times New Roman"/>
+          <w:color w:val="000000" w:themeColor="text1"/>
+          <w:lang w:eastAsia="en-IN"/>
+        </w:rPr>
+      </w:pPr>
+      <w:r>
+        <w:rPr>
+          <w:rFonts w:ascii="Times New Roman" w:eastAsia="Times New Roman" w:hAnsi="Times New Roman" w:cs="Times New Roman"/>
+          <w:color w:val="000000" w:themeColor="text1"/>
+          <w:lang w:eastAsia="en-IN"/>
+        </w:rPr>
+        <w:t xml:space="preserve">• Identity and Access Management (IAM) </w:t>
+      </w:r>
+    </w:p>
+    <w:p>
+      <w:pPr>
+        <w:spacing w:after="0" w:line="240" w:lineRule="auto"/>
+        <w:rPr>
+          <w:rFonts w:ascii="Times New Roman" w:eastAsia="Times New Roman" w:hAnsi="Times New Roman" w:cs="Times New Roman"/>
+          <w:color w:val="000000" w:themeColor="text1"/>
+          <w:lang w:eastAsia="en-IN"/>
+        </w:rPr>
+      </w:pPr>
+      <w:r>
+        <w:rPr>
+          <w:rFonts w:ascii="Times New Roman" w:eastAsia="Times New Roman" w:hAnsi="Times New Roman" w:cs="Times New Roman"/>
+          <w:color w:val="000000" w:themeColor="text1"/>
+          <w:lang w:eastAsia="en-IN"/>
+        </w:rPr>
+        <w:t xml:space="preserve">• Route 53 (DNS service) </w:t>
+      </w:r>
+    </w:p>
+    <w:p>
+      <w:pPr>
+        <w:spacing w:after="0" w:line="240" w:lineRule="auto"/>
+        <w:rPr>
+          <w:rFonts w:ascii="Times New Roman" w:eastAsia="Times New Roman" w:hAnsi="Times New Roman" w:cs="Times New Roman"/>
+          <w:color w:val="000000" w:themeColor="text1"/>
+          <w:lang w:eastAsia="en-IN"/>
+        </w:rPr>
+      </w:pPr>
+      <w:r>
+        <w:rPr>
+          <w:rFonts w:ascii="Times New Roman" w:eastAsia="Times New Roman" w:hAnsi="Times New Roman" w:cs="Times New Roman"/>
+          <w:color w:val="000000" w:themeColor="text1"/>
+          <w:lang w:eastAsia="en-IN"/>
+        </w:rPr>
+        <w:t xml:space="preserve">• CloudFront (Content Delivery Network) </w:t>
+      </w:r>
+    </w:p>
+    <w:p>
+      <w:pPr>
+        <w:spacing w:after="0" w:line="240" w:lineRule="auto"/>
+        <w:rPr>
+          <w:rFonts w:ascii="Times New Roman" w:eastAsia="Times New Roman" w:hAnsi="Times New Roman" w:cs="Times New Roman"/>
+          <w:color w:val="000000" w:themeColor="text1"/>
+          <w:lang w:eastAsia="en-IN"/>
+        </w:rPr>
+      </w:pPr>
+      <w:r>
+        <w:rPr>
+          <w:rFonts w:ascii="Times New Roman" w:eastAsia="Times New Roman" w:hAnsi="Times New Roman" w:cs="Times New Roman"/>
+          <w:color w:val="000000" w:themeColor="text1"/>
+          <w:lang w:eastAsia="en-IN"/>
+        </w:rPr>
+        <w:t>• WAF (Web Application Firewall) •</w:t>
+      </w:r>
+    </w:p>
+    <w:p>
+      <w:pPr>
+        <w:spacing w:after="0" w:line="240" w:lineRule="auto"/>
+        <w:rPr>
+          <w:rFonts w:ascii="Times New Roman" w:eastAsia="Times New Roman" w:hAnsi="Times New Roman" w:cs="Times New Roman"/>
+          <w:color w:val="000000" w:themeColor="text1"/>
+          <w:lang w:eastAsia="en-IN"/>
+        </w:rPr>
+      </w:pPr>
+      <w:r>
+        <w:rPr>
+          <w:rFonts w:ascii="Times New Roman" w:eastAsia="Times New Roman" w:hAnsi="Times New Roman" w:cs="Times New Roman"/>
+          <w:color w:val="000000" w:themeColor="text1"/>
+          <w:lang w:eastAsia="en-IN"/>
+        </w:rPr>
+        <w:t xml:space="preserve">Most AWS services are Region-scoped: </w:t>
+      </w:r>
+    </w:p>
+    <w:p>
+      <w:pPr>
+        <w:spacing w:after="0" w:line="240" w:lineRule="auto"/>
+        <w:rPr>
+          <w:rFonts w:ascii="Times New Roman" w:eastAsia="Times New Roman" w:hAnsi="Times New Roman" w:cs="Times New Roman"/>
+          <w:color w:val="000000" w:themeColor="text1"/>
+          <w:lang w:eastAsia="en-IN"/>
+        </w:rPr>
+      </w:pPr>
+      <w:r>
+        <w:rPr>
+          <w:rFonts w:ascii="Times New Roman" w:eastAsia="Times New Roman" w:hAnsi="Times New Roman" w:cs="Times New Roman"/>
+          <w:color w:val="000000" w:themeColor="text1"/>
+          <w:lang w:eastAsia="en-IN"/>
+        </w:rPr>
+        <w:t xml:space="preserve">Amazon EC2 (Infrastructure as a Service) </w:t>
+      </w:r>
+    </w:p>
+    <w:p>
+      <w:pPr>
+        <w:spacing w:after="0" w:line="240" w:lineRule="auto"/>
+        <w:rPr>
+          <w:rFonts w:ascii="Times New Roman" w:eastAsia="Times New Roman" w:hAnsi="Times New Roman" w:cs="Times New Roman"/>
+          <w:color w:val="000000" w:themeColor="text1"/>
+          <w:lang w:eastAsia="en-IN"/>
+        </w:rPr>
+      </w:pPr>
+      <w:r>
+        <w:rPr>
+          <w:rFonts w:ascii="Times New Roman" w:eastAsia="Times New Roman" w:hAnsi="Times New Roman" w:cs="Times New Roman"/>
+          <w:color w:val="000000" w:themeColor="text1"/>
+          <w:lang w:eastAsia="en-IN"/>
+        </w:rPr>
+        <w:t xml:space="preserve">Elastic Beanstalk (Platform as a Service) </w:t>
+      </w:r>
+    </w:p>
+    <w:p>
+      <w:pPr>
+        <w:spacing w:after="0" w:line="240" w:lineRule="auto"/>
+        <w:rPr>
+          <w:rFonts w:ascii="Times New Roman" w:eastAsia="Times New Roman" w:hAnsi="Times New Roman" w:cs="Times New Roman"/>
+          <w:color w:val="000000" w:themeColor="text1"/>
+          <w:lang w:eastAsia="en-IN"/>
+        </w:rPr>
+      </w:pPr>
+      <w:r>
+        <w:rPr>
+          <w:rFonts w:ascii="Times New Roman" w:eastAsia="Times New Roman" w:hAnsi="Times New Roman" w:cs="Times New Roman"/>
+          <w:color w:val="000000" w:themeColor="text1"/>
+          <w:lang w:eastAsia="en-IN"/>
+        </w:rPr>
+        <w:t xml:space="preserve">Lambda (Function as a Service) </w:t>
+      </w:r>
+    </w:p>
+    <w:p>
+      <w:pPr>
+        <w:spacing w:after="0" w:line="240" w:lineRule="auto"/>
+        <w:rPr>
+          <w:rFonts w:ascii="Times New Roman" w:eastAsia="Times New Roman" w:hAnsi="Times New Roman" w:cs="Times New Roman"/>
+          <w:color w:val="000000" w:themeColor="text1"/>
+          <w:lang w:eastAsia="en-IN"/>
+        </w:rPr>
+      </w:pPr>
+      <w:proofErr w:type="spellStart"/>
+      <w:r>
+        <w:rPr>
+          <w:rFonts w:ascii="Times New Roman" w:eastAsia="Times New Roman" w:hAnsi="Times New Roman" w:cs="Times New Roman"/>
+          <w:color w:val="000000" w:themeColor="text1"/>
+          <w:lang w:eastAsia="en-IN"/>
+        </w:rPr>
+        <w:t>Rekognition</w:t>
+      </w:r>
+      <w:proofErr w:type="spellEnd"/>
+      <w:r>
+        <w:rPr>
+          <w:rFonts w:ascii="Times New Roman" w:eastAsia="Times New Roman" w:hAnsi="Times New Roman" w:cs="Times New Roman"/>
+          <w:color w:val="000000" w:themeColor="text1"/>
+          <w:lang w:eastAsia="en-IN"/>
+        </w:rPr>
+        <w:t xml:space="preserve"> (Software as a Service) </w:t>
+      </w:r>
+    </w:p>
+    <w:p>
+      <w:pPr>
+        <w:spacing w:after="0" w:line="240" w:lineRule="auto"/>
+        <w:rPr>
+          <w:rFonts w:ascii="Times New Roman" w:eastAsia="Times New Roman" w:hAnsi="Times New Roman" w:cs="Times New Roman"/>
+          <w:color w:val="000000" w:themeColor="text1"/>
+          <w:lang w:eastAsia="en-IN"/>
+        </w:rPr>
+      </w:pPr>
+    </w:p>
+    <w:p>
+      <w:pPr>
+        <w:spacing w:after="0" w:line="240" w:lineRule="auto"/>
+        <w:rPr>
+          <w:rFonts w:ascii="Times New Roman" w:eastAsia="Times New Roman" w:hAnsi="Times New Roman" w:cs="Times New Roman"/>
+          <w:color w:val="000000" w:themeColor="text1"/>
+          <w:lang w:eastAsia="en-IN"/>
+        </w:rPr>
+      </w:pPr>
+      <w:r>
+        <w:rPr>
+          <w:rFonts w:ascii="Times New Roman" w:eastAsia="Times New Roman" w:hAnsi="Times New Roman" w:cs="Times New Roman"/>
+          <w:color w:val="000000" w:themeColor="text1"/>
+          <w:lang w:eastAsia="en-IN"/>
+        </w:rPr>
+        <w:t>Region Table: https://aws.amazon.com/about-aws/global-infrastructure/regional-product-service</w:t>
+      </w:r>
+    </w:p>
+    <w:p/>
+    <w:p/>
+    <w:p/>
+    <w:p/>
+    <w:p/>
+    <w:p/>
+    <w:p/>
+    <w:p/>
+    <w:p/>
+    <w:p/>
+    <w:p/>
+    <w:p/>
+    <w:p/>
+    <w:p/>
+    <w:p/>
+    <w:p/>
+    <w:p/>
+    <w:p/>
+    <w:p>
+      <w:pPr>
+        <w:rPr>
+          <w:b/>
+          <w:bCs/>
+        </w:rPr>
+      </w:pPr>
+      <w:r>
+        <w:rPr>
+          <w:b/>
+          <w:bCs/>
+        </w:rPr>
+        <w:lastRenderedPageBreak/>
+        <w:t>IAM Section</w:t>
+      </w:r>
+      <w:r>
+        <w:rPr>
+          <w:b/>
+          <w:bCs/>
+        </w:rPr>
+        <w:t xml:space="preserve"> (global service)</w:t>
+      </w:r>
+    </w:p>
+    <w:p>
+      <w:r>
+        <w:t xml:space="preserve">IAM: Users &amp; Groups </w:t>
+      </w:r>
+    </w:p>
+    <w:p>
+      <w:pPr>
+        <w:pStyle w:val="ListParagraph"/>
+        <w:numPr>
+          <w:ilvl w:val="0"/>
+          <w:numId w:val="14"/>
+        </w:numPr>
+      </w:pPr>
+      <w:r>
+        <w:t xml:space="preserve">IAM = Identity and Access Management, Global service </w:t>
+      </w:r>
+    </w:p>
+    <w:p>
+      <w:pPr>
+        <w:pStyle w:val="ListParagraph"/>
+        <w:numPr>
+          <w:ilvl w:val="0"/>
+          <w:numId w:val="14"/>
+        </w:numPr>
+      </w:pPr>
+      <w:r>
+        <w:t xml:space="preserve">Root account created by default, shouldn’t be used or shared </w:t>
+      </w:r>
+    </w:p>
+    <w:p>
+      <w:pPr>
+        <w:pStyle w:val="ListParagraph"/>
+        <w:numPr>
+          <w:ilvl w:val="0"/>
+          <w:numId w:val="14"/>
+        </w:numPr>
+      </w:pPr>
+      <w:r>
+        <w:t xml:space="preserve">Users are people within your organization, and can be grouped </w:t>
+      </w:r>
+    </w:p>
+    <w:p>
+      <w:pPr>
+        <w:pStyle w:val="ListParagraph"/>
+        <w:numPr>
+          <w:ilvl w:val="0"/>
+          <w:numId w:val="14"/>
+        </w:numPr>
+      </w:pPr>
+      <w:r>
+        <w:t xml:space="preserve">Groups only contain users, not other groups </w:t>
+      </w:r>
+    </w:p>
+    <w:p>
+      <w:pPr>
+        <w:pStyle w:val="ListParagraph"/>
+        <w:numPr>
+          <w:ilvl w:val="0"/>
+          <w:numId w:val="14"/>
+        </w:numPr>
+      </w:pPr>
+      <w:r>
+        <w:t>Users don’t have to belong to a group, and user can belong to multiple group</w:t>
+      </w:r>
+    </w:p>
+    <w:p>
+      <w:r>
+        <w:t xml:space="preserve">IAM: Permissions </w:t>
+      </w:r>
+    </w:p>
+    <w:p>
+      <w:pPr>
+        <w:pStyle w:val="ListParagraph"/>
+        <w:numPr>
+          <w:ilvl w:val="0"/>
+          <w:numId w:val="15"/>
+        </w:numPr>
+      </w:pPr>
+      <w:r>
+        <w:t xml:space="preserve">Users or Groups can be assigned JSON documents called policies </w:t>
+      </w:r>
+    </w:p>
+    <w:p>
+      <w:pPr>
+        <w:pStyle w:val="ListParagraph"/>
+        <w:numPr>
+          <w:ilvl w:val="0"/>
+          <w:numId w:val="15"/>
+        </w:numPr>
+      </w:pPr>
+      <w:r>
+        <w:t xml:space="preserve">These policies define the permissions of the users </w:t>
+      </w:r>
+    </w:p>
+    <w:p>
+      <w:pPr>
+        <w:pStyle w:val="ListParagraph"/>
+        <w:numPr>
+          <w:ilvl w:val="0"/>
+          <w:numId w:val="15"/>
+        </w:numPr>
+      </w:pPr>
+      <w:r>
+        <w:t>In AWS you apply the least privilege principle: don’t give more permissions than a user need</w:t>
+      </w:r>
+    </w:p>
+    <w:p/>
+    <w:p>
+      <w:r>
+        <w:rPr>
+          <w:noProof/>
+        </w:rPr>
+        <w:drawing>
+          <wp:inline distT="0" distB="0" distL="0" distR="0" wp14:anchorId="28912D8A" wp14:editId="407BB074">
+            <wp:extent cx="5943600" cy="3341370"/>
+            <wp:effectExtent l="0" t="0" r="0" b="0"/>
+            <wp:docPr id="1817862720" name="Picture 1"/>
+            <wp:cNvGraphicFramePr>
+              <a:graphicFrameLocks xmlns:a="http://schemas.openxmlformats.org/drawingml/2006/main" noChangeAspect="1"/>
+            </wp:cNvGraphicFramePr>
+            <a:graphic xmlns:a="http://schemas.openxmlformats.org/drawingml/2006/main">
+              <a:graphicData uri="http://schemas.openxmlformats.org/drawingml/2006/picture">
+                <pic:pic xmlns:pic="http://schemas.openxmlformats.org/drawingml/2006/picture">
+                  <pic:nvPicPr>
+                    <pic:cNvPr id="1817862720" name="Picture 1817862720"/>
+                    <pic:cNvPicPr/>
+                  </pic:nvPicPr>
+                  <pic:blipFill>
+                    <a:blip r:embed="rId10">
+                      <a:extLst>
+                        <a:ext uri="{28A0092B-C50C-407E-A947-70E740481C1C}">
+                          <a14:useLocalDpi xmlns:a14="http://schemas.microsoft.com/office/drawing/2010/main" val="0"/>
+                        </a:ext>
+                      </a:extLst>
+                    </a:blip>
+                    <a:stretch>
+                      <a:fillRect/>
+                    </a:stretch>
+                  </pic:blipFill>
+                  <pic:spPr>
+                    <a:xfrm>
+                      <a:off x="0" y="0"/>
+                      <a:ext cx="5943600" cy="3341370"/>
+                    </a:xfrm>
+                    <a:prstGeom prst="rect">
+                      <a:avLst/>
+                    </a:prstGeom>
+                  </pic:spPr>
+                </pic:pic>
+              </a:graphicData>
+            </a:graphic>
+          </wp:inline>
+        </w:drawing>
+      </w:r>
+    </w:p>
+    <w:p/>
+    <w:p/>
+    <w:p/>
+    <w:p/>
+    <w:p/>
     <w:p/>
     <w:p/>
     <w:p/>
@@ -237,6 +2275,1540 @@
     </w:sectPr>
   </w:body>
 </w:document>
+</file>
+
+<file path=word/numbering.xml><?xml version="1.0" encoding="utf-8"?>
+<w:numbering xmlns:wpc="http://schemas.microsoft.com/office/word/2010/wordprocessingCanvas" xmlns:cx="http://schemas.microsoft.com/office/drawing/2014/chartex" xmlns:cx1="http://schemas.microsoft.com/office/drawing/2015/9/8/chartex" xmlns:cx2="http://schemas.microsoft.com/office/drawing/2015/10/21/chartex" xmlns:cx3="http://schemas.microsoft.com/office/drawing/2016/5/9/chartex" xmlns:cx4="http://schemas.microsoft.com/office/drawing/2016/5/10/chartex" xmlns:cx5="http://schemas.microsoft.com/office/drawing/2016/5/11/chartex" xmlns:cx6="http://schemas.microsoft.com/office/drawing/2016/5/12/chartex" xmlns:cx7="http://schemas.microsoft.com/office/drawing/2016/5/13/chartex" xmlns:cx8="http://schemas.microsoft.com/office/drawing/2016/5/14/chartex" xmlns:mc="http://schemas.openxmlformats.org/markup-compatibility/2006" xmlns:aink="http://schemas.microsoft.com/office/drawing/2016/ink" xmlns:am3d="http://schemas.microsoft.com/office/drawing/2017/model3d" xmlns:o="urn:schemas-microsoft-com:office:office" xmlns:oel="http://schemas.microsoft.com/office/2019/extlst" xmlns:r="http://schemas.openxmlformats.org/officeDocument/2006/relationships" xmlns:m="http://schemas.openxmlformats.org/officeDocument/2006/math" xmlns:v="urn:schemas-microsoft-com:vml" xmlns:wp14="http://schemas.microsoft.com/office/word/2010/wordprocessingDrawing" xmlns:wp="http://schemas.openxmlformats.org/drawingml/2006/wordprocessingDrawing" xmlns:w10="urn:schemas-microsoft-com:office:word" xmlns:w="http://schemas.openxmlformats.org/wordprocessingml/2006/main" xmlns:w14="http://schemas.microsoft.com/office/word/2010/wordml" xmlns:w15="http://schemas.microsoft.com/office/word/2012/wordml" xmlns:w16cex="http://schemas.microsoft.com/office/word/2018/wordml/cex" xmlns:w16cid="http://schemas.microsoft.com/office/word/2016/wordml/cid" xmlns:w16="http://schemas.microsoft.com/office/word/2018/wordml" xmlns:w16du="http://schemas.microsoft.com/office/word/2023/wordml/word16du" xmlns:w16sdtdh="http://schemas.microsoft.com/office/word/2020/wordml/sdtdatahash" xmlns:w16sdtfl="http://schemas.microsoft.com/office/word/2024/wordml/sdtformatlock" xmlns:w16se="http://schemas.microsoft.com/office/word/2015/wordml/symex" xmlns:wpg="http://schemas.microsoft.com/office/word/2010/wordprocessingGroup" xmlns:wpi="http://schemas.microsoft.com/office/word/2010/wordprocessingInk" xmlns:wne="http://schemas.microsoft.com/office/word/2006/wordml" xmlns:wps="http://schemas.microsoft.com/office/word/2010/wordprocessingShape" mc:Ignorable="w14 w15 w16se w16cid w16 w16cex w16sdtdh w16sdtfl w16du wp14">
+  <w:abstractNum w:abstractNumId="0" w15:restartNumberingAfterBreak="0">
+    <w:nsid w:val="00CF2BD9"/>
+    <w:multiLevelType w:val="hybridMultilevel"/>
+    <w:tmpl w:val="9E0E0DE6"/>
+    <w:lvl w:ilvl="0" w:tplc="C8A0608A">
+      <w:start w:val="1"/>
+      <w:numFmt w:val="bullet"/>
+      <w:lvlText w:val=""/>
+      <w:lvlJc w:val="left"/>
+      <w:pPr>
+        <w:ind w:left="360" w:hanging="360"/>
+      </w:pPr>
+      <w:rPr>
+        <w:rFonts w:ascii="Symbol" w:hAnsi="Symbol" w:hint="default"/>
+        <w:color w:val="000000" w:themeColor="text1"/>
+      </w:rPr>
+    </w:lvl>
+    <w:lvl w:ilvl="1" w:tplc="04090003" w:tentative="1">
+      <w:start w:val="1"/>
+      <w:numFmt w:val="bullet"/>
+      <w:lvlText w:val="o"/>
+      <w:lvlJc w:val="left"/>
+      <w:pPr>
+        <w:ind w:left="1440" w:hanging="360"/>
+      </w:pPr>
+      <w:rPr>
+        <w:rFonts w:ascii="Courier New" w:hAnsi="Courier New" w:cs="Courier New" w:hint="default"/>
+      </w:rPr>
+    </w:lvl>
+    <w:lvl w:ilvl="2" w:tplc="04090005" w:tentative="1">
+      <w:start w:val="1"/>
+      <w:numFmt w:val="bullet"/>
+      <w:lvlText w:val=""/>
+      <w:lvlJc w:val="left"/>
+      <w:pPr>
+        <w:ind w:left="2160" w:hanging="360"/>
+      </w:pPr>
+      <w:rPr>
+        <w:rFonts w:ascii="Wingdings" w:hAnsi="Wingdings" w:hint="default"/>
+      </w:rPr>
+    </w:lvl>
+    <w:lvl w:ilvl="3" w:tplc="04090001" w:tentative="1">
+      <w:start w:val="1"/>
+      <w:numFmt w:val="bullet"/>
+      <w:lvlText w:val=""/>
+      <w:lvlJc w:val="left"/>
+      <w:pPr>
+        <w:ind w:left="2880" w:hanging="360"/>
+      </w:pPr>
+      <w:rPr>
+        <w:rFonts w:ascii="Symbol" w:hAnsi="Symbol" w:hint="default"/>
+      </w:rPr>
+    </w:lvl>
+    <w:lvl w:ilvl="4" w:tplc="04090003" w:tentative="1">
+      <w:start w:val="1"/>
+      <w:numFmt w:val="bullet"/>
+      <w:lvlText w:val="o"/>
+      <w:lvlJc w:val="left"/>
+      <w:pPr>
+        <w:ind w:left="3600" w:hanging="360"/>
+      </w:pPr>
+      <w:rPr>
+        <w:rFonts w:ascii="Courier New" w:hAnsi="Courier New" w:cs="Courier New" w:hint="default"/>
+      </w:rPr>
+    </w:lvl>
+    <w:lvl w:ilvl="5" w:tplc="04090005" w:tentative="1">
+      <w:start w:val="1"/>
+      <w:numFmt w:val="bullet"/>
+      <w:lvlText w:val=""/>
+      <w:lvlJc w:val="left"/>
+      <w:pPr>
+        <w:ind w:left="4320" w:hanging="360"/>
+      </w:pPr>
+      <w:rPr>
+        <w:rFonts w:ascii="Wingdings" w:hAnsi="Wingdings" w:hint="default"/>
+      </w:rPr>
+    </w:lvl>
+    <w:lvl w:ilvl="6" w:tplc="04090001" w:tentative="1">
+      <w:start w:val="1"/>
+      <w:numFmt w:val="bullet"/>
+      <w:lvlText w:val=""/>
+      <w:lvlJc w:val="left"/>
+      <w:pPr>
+        <w:ind w:left="5040" w:hanging="360"/>
+      </w:pPr>
+      <w:rPr>
+        <w:rFonts w:ascii="Symbol" w:hAnsi="Symbol" w:hint="default"/>
+      </w:rPr>
+    </w:lvl>
+    <w:lvl w:ilvl="7" w:tplc="04090003" w:tentative="1">
+      <w:start w:val="1"/>
+      <w:numFmt w:val="bullet"/>
+      <w:lvlText w:val="o"/>
+      <w:lvlJc w:val="left"/>
+      <w:pPr>
+        <w:ind w:left="5760" w:hanging="360"/>
+      </w:pPr>
+      <w:rPr>
+        <w:rFonts w:ascii="Courier New" w:hAnsi="Courier New" w:cs="Courier New" w:hint="default"/>
+      </w:rPr>
+    </w:lvl>
+    <w:lvl w:ilvl="8" w:tplc="04090005" w:tentative="1">
+      <w:start w:val="1"/>
+      <w:numFmt w:val="bullet"/>
+      <w:lvlText w:val=""/>
+      <w:lvlJc w:val="left"/>
+      <w:pPr>
+        <w:ind w:left="6480" w:hanging="360"/>
+      </w:pPr>
+      <w:rPr>
+        <w:rFonts w:ascii="Wingdings" w:hAnsi="Wingdings" w:hint="default"/>
+      </w:rPr>
+    </w:lvl>
+  </w:abstractNum>
+  <w:abstractNum w:abstractNumId="1" w15:restartNumberingAfterBreak="0">
+    <w:nsid w:val="097164B6"/>
+    <w:multiLevelType w:val="hybridMultilevel"/>
+    <w:tmpl w:val="BB903296"/>
+    <w:lvl w:ilvl="0" w:tplc="0409000F">
+      <w:start w:val="1"/>
+      <w:numFmt w:val="decimal"/>
+      <w:lvlText w:val="%1."/>
+      <w:lvlJc w:val="left"/>
+      <w:pPr>
+        <w:ind w:left="360" w:hanging="360"/>
+      </w:pPr>
+    </w:lvl>
+    <w:lvl w:ilvl="1" w:tplc="04090019" w:tentative="1">
+      <w:start w:val="1"/>
+      <w:numFmt w:val="lowerLetter"/>
+      <w:lvlText w:val="%2."/>
+      <w:lvlJc w:val="left"/>
+      <w:pPr>
+        <w:ind w:left="1080" w:hanging="360"/>
+      </w:pPr>
+    </w:lvl>
+    <w:lvl w:ilvl="2" w:tplc="0409001B" w:tentative="1">
+      <w:start w:val="1"/>
+      <w:numFmt w:val="lowerRoman"/>
+      <w:lvlText w:val="%3."/>
+      <w:lvlJc w:val="right"/>
+      <w:pPr>
+        <w:ind w:left="1800" w:hanging="180"/>
+      </w:pPr>
+    </w:lvl>
+    <w:lvl w:ilvl="3" w:tplc="0409000F" w:tentative="1">
+      <w:start w:val="1"/>
+      <w:numFmt w:val="decimal"/>
+      <w:lvlText w:val="%4."/>
+      <w:lvlJc w:val="left"/>
+      <w:pPr>
+        <w:ind w:left="2520" w:hanging="360"/>
+      </w:pPr>
+    </w:lvl>
+    <w:lvl w:ilvl="4" w:tplc="04090019" w:tentative="1">
+      <w:start w:val="1"/>
+      <w:numFmt w:val="lowerLetter"/>
+      <w:lvlText w:val="%5."/>
+      <w:lvlJc w:val="left"/>
+      <w:pPr>
+        <w:ind w:left="3240" w:hanging="360"/>
+      </w:pPr>
+    </w:lvl>
+    <w:lvl w:ilvl="5" w:tplc="0409001B" w:tentative="1">
+      <w:start w:val="1"/>
+      <w:numFmt w:val="lowerRoman"/>
+      <w:lvlText w:val="%6."/>
+      <w:lvlJc w:val="right"/>
+      <w:pPr>
+        <w:ind w:left="3960" w:hanging="180"/>
+      </w:pPr>
+    </w:lvl>
+    <w:lvl w:ilvl="6" w:tplc="0409000F" w:tentative="1">
+      <w:start w:val="1"/>
+      <w:numFmt w:val="decimal"/>
+      <w:lvlText w:val="%7."/>
+      <w:lvlJc w:val="left"/>
+      <w:pPr>
+        <w:ind w:left="4680" w:hanging="360"/>
+      </w:pPr>
+    </w:lvl>
+    <w:lvl w:ilvl="7" w:tplc="04090019" w:tentative="1">
+      <w:start w:val="1"/>
+      <w:numFmt w:val="lowerLetter"/>
+      <w:lvlText w:val="%8."/>
+      <w:lvlJc w:val="left"/>
+      <w:pPr>
+        <w:ind w:left="5400" w:hanging="360"/>
+      </w:pPr>
+    </w:lvl>
+    <w:lvl w:ilvl="8" w:tplc="0409001B" w:tentative="1">
+      <w:start w:val="1"/>
+      <w:numFmt w:val="lowerRoman"/>
+      <w:lvlText w:val="%9."/>
+      <w:lvlJc w:val="right"/>
+      <w:pPr>
+        <w:ind w:left="6120" w:hanging="180"/>
+      </w:pPr>
+    </w:lvl>
+  </w:abstractNum>
+  <w:abstractNum w:abstractNumId="2" w15:restartNumberingAfterBreak="0">
+    <w:nsid w:val="12BB4010"/>
+    <w:multiLevelType w:val="hybridMultilevel"/>
+    <w:tmpl w:val="B4243954"/>
+    <w:lvl w:ilvl="0" w:tplc="0409000F">
+      <w:start w:val="1"/>
+      <w:numFmt w:val="decimal"/>
+      <w:lvlText w:val="%1."/>
+      <w:lvlJc w:val="left"/>
+      <w:pPr>
+        <w:ind w:left="720" w:hanging="360"/>
+      </w:pPr>
+    </w:lvl>
+    <w:lvl w:ilvl="1" w:tplc="04090019" w:tentative="1">
+      <w:start w:val="1"/>
+      <w:numFmt w:val="lowerLetter"/>
+      <w:lvlText w:val="%2."/>
+      <w:lvlJc w:val="left"/>
+      <w:pPr>
+        <w:ind w:left="1440" w:hanging="360"/>
+      </w:pPr>
+    </w:lvl>
+    <w:lvl w:ilvl="2" w:tplc="0409001B" w:tentative="1">
+      <w:start w:val="1"/>
+      <w:numFmt w:val="lowerRoman"/>
+      <w:lvlText w:val="%3."/>
+      <w:lvlJc w:val="right"/>
+      <w:pPr>
+        <w:ind w:left="2160" w:hanging="180"/>
+      </w:pPr>
+    </w:lvl>
+    <w:lvl w:ilvl="3" w:tplc="0409000F" w:tentative="1">
+      <w:start w:val="1"/>
+      <w:numFmt w:val="decimal"/>
+      <w:lvlText w:val="%4."/>
+      <w:lvlJc w:val="left"/>
+      <w:pPr>
+        <w:ind w:left="2880" w:hanging="360"/>
+      </w:pPr>
+    </w:lvl>
+    <w:lvl w:ilvl="4" w:tplc="04090019" w:tentative="1">
+      <w:start w:val="1"/>
+      <w:numFmt w:val="lowerLetter"/>
+      <w:lvlText w:val="%5."/>
+      <w:lvlJc w:val="left"/>
+      <w:pPr>
+        <w:ind w:left="3600" w:hanging="360"/>
+      </w:pPr>
+    </w:lvl>
+    <w:lvl w:ilvl="5" w:tplc="0409001B" w:tentative="1">
+      <w:start w:val="1"/>
+      <w:numFmt w:val="lowerRoman"/>
+      <w:lvlText w:val="%6."/>
+      <w:lvlJc w:val="right"/>
+      <w:pPr>
+        <w:ind w:left="4320" w:hanging="180"/>
+      </w:pPr>
+    </w:lvl>
+    <w:lvl w:ilvl="6" w:tplc="0409000F" w:tentative="1">
+      <w:start w:val="1"/>
+      <w:numFmt w:val="decimal"/>
+      <w:lvlText w:val="%7."/>
+      <w:lvlJc w:val="left"/>
+      <w:pPr>
+        <w:ind w:left="5040" w:hanging="360"/>
+      </w:pPr>
+    </w:lvl>
+    <w:lvl w:ilvl="7" w:tplc="04090019" w:tentative="1">
+      <w:start w:val="1"/>
+      <w:numFmt w:val="lowerLetter"/>
+      <w:lvlText w:val="%8."/>
+      <w:lvlJc w:val="left"/>
+      <w:pPr>
+        <w:ind w:left="5760" w:hanging="360"/>
+      </w:pPr>
+    </w:lvl>
+    <w:lvl w:ilvl="8" w:tplc="0409001B" w:tentative="1">
+      <w:start w:val="1"/>
+      <w:numFmt w:val="lowerRoman"/>
+      <w:lvlText w:val="%9."/>
+      <w:lvlJc w:val="right"/>
+      <w:pPr>
+        <w:ind w:left="6480" w:hanging="180"/>
+      </w:pPr>
+    </w:lvl>
+  </w:abstractNum>
+  <w:abstractNum w:abstractNumId="3" w15:restartNumberingAfterBreak="0">
+    <w:nsid w:val="1D3C47A5"/>
+    <w:multiLevelType w:val="hybridMultilevel"/>
+    <w:tmpl w:val="8B16662E"/>
+    <w:lvl w:ilvl="0" w:tplc="0409000F">
+      <w:start w:val="1"/>
+      <w:numFmt w:val="decimal"/>
+      <w:lvlText w:val="%1."/>
+      <w:lvlJc w:val="left"/>
+      <w:pPr>
+        <w:ind w:left="450" w:hanging="360"/>
+      </w:pPr>
+    </w:lvl>
+    <w:lvl w:ilvl="1" w:tplc="04090019" w:tentative="1">
+      <w:start w:val="1"/>
+      <w:numFmt w:val="lowerLetter"/>
+      <w:lvlText w:val="%2."/>
+      <w:lvlJc w:val="left"/>
+      <w:pPr>
+        <w:ind w:left="1170" w:hanging="360"/>
+      </w:pPr>
+    </w:lvl>
+    <w:lvl w:ilvl="2" w:tplc="0409001B" w:tentative="1">
+      <w:start w:val="1"/>
+      <w:numFmt w:val="lowerRoman"/>
+      <w:lvlText w:val="%3."/>
+      <w:lvlJc w:val="right"/>
+      <w:pPr>
+        <w:ind w:left="1890" w:hanging="180"/>
+      </w:pPr>
+    </w:lvl>
+    <w:lvl w:ilvl="3" w:tplc="0409000F" w:tentative="1">
+      <w:start w:val="1"/>
+      <w:numFmt w:val="decimal"/>
+      <w:lvlText w:val="%4."/>
+      <w:lvlJc w:val="left"/>
+      <w:pPr>
+        <w:ind w:left="2610" w:hanging="360"/>
+      </w:pPr>
+    </w:lvl>
+    <w:lvl w:ilvl="4" w:tplc="04090019" w:tentative="1">
+      <w:start w:val="1"/>
+      <w:numFmt w:val="lowerLetter"/>
+      <w:lvlText w:val="%5."/>
+      <w:lvlJc w:val="left"/>
+      <w:pPr>
+        <w:ind w:left="3330" w:hanging="360"/>
+      </w:pPr>
+    </w:lvl>
+    <w:lvl w:ilvl="5" w:tplc="0409001B" w:tentative="1">
+      <w:start w:val="1"/>
+      <w:numFmt w:val="lowerRoman"/>
+      <w:lvlText w:val="%6."/>
+      <w:lvlJc w:val="right"/>
+      <w:pPr>
+        <w:ind w:left="4050" w:hanging="180"/>
+      </w:pPr>
+    </w:lvl>
+    <w:lvl w:ilvl="6" w:tplc="0409000F" w:tentative="1">
+      <w:start w:val="1"/>
+      <w:numFmt w:val="decimal"/>
+      <w:lvlText w:val="%7."/>
+      <w:lvlJc w:val="left"/>
+      <w:pPr>
+        <w:ind w:left="4770" w:hanging="360"/>
+      </w:pPr>
+    </w:lvl>
+    <w:lvl w:ilvl="7" w:tplc="04090019" w:tentative="1">
+      <w:start w:val="1"/>
+      <w:numFmt w:val="lowerLetter"/>
+      <w:lvlText w:val="%8."/>
+      <w:lvlJc w:val="left"/>
+      <w:pPr>
+        <w:ind w:left="5490" w:hanging="360"/>
+      </w:pPr>
+    </w:lvl>
+    <w:lvl w:ilvl="8" w:tplc="0409001B" w:tentative="1">
+      <w:start w:val="1"/>
+      <w:numFmt w:val="lowerRoman"/>
+      <w:lvlText w:val="%9."/>
+      <w:lvlJc w:val="right"/>
+      <w:pPr>
+        <w:ind w:left="6210" w:hanging="180"/>
+      </w:pPr>
+    </w:lvl>
+  </w:abstractNum>
+  <w:abstractNum w:abstractNumId="4" w15:restartNumberingAfterBreak="0">
+    <w:nsid w:val="1F9C6958"/>
+    <w:multiLevelType w:val="hybridMultilevel"/>
+    <w:tmpl w:val="00F04668"/>
+    <w:lvl w:ilvl="0" w:tplc="474A30D6">
+      <w:numFmt w:val="bullet"/>
+      <w:lvlText w:val="•"/>
+      <w:lvlJc w:val="left"/>
+      <w:pPr>
+        <w:ind w:left="720" w:hanging="360"/>
+      </w:pPr>
+      <w:rPr>
+        <w:rFonts w:ascii="Aptos" w:eastAsiaTheme="minorHAnsi" w:hAnsi="Aptos" w:cstheme="minorBidi" w:hint="default"/>
+      </w:rPr>
+    </w:lvl>
+    <w:lvl w:ilvl="1" w:tplc="04090003" w:tentative="1">
+      <w:start w:val="1"/>
+      <w:numFmt w:val="bullet"/>
+      <w:lvlText w:val="o"/>
+      <w:lvlJc w:val="left"/>
+      <w:pPr>
+        <w:ind w:left="1440" w:hanging="360"/>
+      </w:pPr>
+      <w:rPr>
+        <w:rFonts w:ascii="Courier New" w:hAnsi="Courier New" w:cs="Courier New" w:hint="default"/>
+      </w:rPr>
+    </w:lvl>
+    <w:lvl w:ilvl="2" w:tplc="04090005" w:tentative="1">
+      <w:start w:val="1"/>
+      <w:numFmt w:val="bullet"/>
+      <w:lvlText w:val=""/>
+      <w:lvlJc w:val="left"/>
+      <w:pPr>
+        <w:ind w:left="2160" w:hanging="360"/>
+      </w:pPr>
+      <w:rPr>
+        <w:rFonts w:ascii="Wingdings" w:hAnsi="Wingdings" w:hint="default"/>
+      </w:rPr>
+    </w:lvl>
+    <w:lvl w:ilvl="3" w:tplc="04090001" w:tentative="1">
+      <w:start w:val="1"/>
+      <w:numFmt w:val="bullet"/>
+      <w:lvlText w:val=""/>
+      <w:lvlJc w:val="left"/>
+      <w:pPr>
+        <w:ind w:left="2880" w:hanging="360"/>
+      </w:pPr>
+      <w:rPr>
+        <w:rFonts w:ascii="Symbol" w:hAnsi="Symbol" w:hint="default"/>
+      </w:rPr>
+    </w:lvl>
+    <w:lvl w:ilvl="4" w:tplc="04090003" w:tentative="1">
+      <w:start w:val="1"/>
+      <w:numFmt w:val="bullet"/>
+      <w:lvlText w:val="o"/>
+      <w:lvlJc w:val="left"/>
+      <w:pPr>
+        <w:ind w:left="3600" w:hanging="360"/>
+      </w:pPr>
+      <w:rPr>
+        <w:rFonts w:ascii="Courier New" w:hAnsi="Courier New" w:cs="Courier New" w:hint="default"/>
+      </w:rPr>
+    </w:lvl>
+    <w:lvl w:ilvl="5" w:tplc="04090005" w:tentative="1">
+      <w:start w:val="1"/>
+      <w:numFmt w:val="bullet"/>
+      <w:lvlText w:val=""/>
+      <w:lvlJc w:val="left"/>
+      <w:pPr>
+        <w:ind w:left="4320" w:hanging="360"/>
+      </w:pPr>
+      <w:rPr>
+        <w:rFonts w:ascii="Wingdings" w:hAnsi="Wingdings" w:hint="default"/>
+      </w:rPr>
+    </w:lvl>
+    <w:lvl w:ilvl="6" w:tplc="04090001" w:tentative="1">
+      <w:start w:val="1"/>
+      <w:numFmt w:val="bullet"/>
+      <w:lvlText w:val=""/>
+      <w:lvlJc w:val="left"/>
+      <w:pPr>
+        <w:ind w:left="5040" w:hanging="360"/>
+      </w:pPr>
+      <w:rPr>
+        <w:rFonts w:ascii="Symbol" w:hAnsi="Symbol" w:hint="default"/>
+      </w:rPr>
+    </w:lvl>
+    <w:lvl w:ilvl="7" w:tplc="04090003" w:tentative="1">
+      <w:start w:val="1"/>
+      <w:numFmt w:val="bullet"/>
+      <w:lvlText w:val="o"/>
+      <w:lvlJc w:val="left"/>
+      <w:pPr>
+        <w:ind w:left="5760" w:hanging="360"/>
+      </w:pPr>
+      <w:rPr>
+        <w:rFonts w:ascii="Courier New" w:hAnsi="Courier New" w:cs="Courier New" w:hint="default"/>
+      </w:rPr>
+    </w:lvl>
+    <w:lvl w:ilvl="8" w:tplc="04090005" w:tentative="1">
+      <w:start w:val="1"/>
+      <w:numFmt w:val="bullet"/>
+      <w:lvlText w:val=""/>
+      <w:lvlJc w:val="left"/>
+      <w:pPr>
+        <w:ind w:left="6480" w:hanging="360"/>
+      </w:pPr>
+      <w:rPr>
+        <w:rFonts w:ascii="Wingdings" w:hAnsi="Wingdings" w:hint="default"/>
+      </w:rPr>
+    </w:lvl>
+  </w:abstractNum>
+  <w:abstractNum w:abstractNumId="5" w15:restartNumberingAfterBreak="0">
+    <w:nsid w:val="21FD1C13"/>
+    <w:multiLevelType w:val="hybridMultilevel"/>
+    <w:tmpl w:val="76F65838"/>
+    <w:lvl w:ilvl="0" w:tplc="40090001">
+      <w:start w:val="1"/>
+      <w:numFmt w:val="bullet"/>
+      <w:lvlText w:val=""/>
+      <w:lvlJc w:val="left"/>
+      <w:pPr>
+        <w:ind w:left="360" w:hanging="360"/>
+      </w:pPr>
+      <w:rPr>
+        <w:rFonts w:ascii="Symbol" w:hAnsi="Symbol" w:hint="default"/>
+      </w:rPr>
+    </w:lvl>
+    <w:lvl w:ilvl="1" w:tplc="40090003" w:tentative="1">
+      <w:start w:val="1"/>
+      <w:numFmt w:val="bullet"/>
+      <w:lvlText w:val="o"/>
+      <w:lvlJc w:val="left"/>
+      <w:pPr>
+        <w:ind w:left="1080" w:hanging="360"/>
+      </w:pPr>
+      <w:rPr>
+        <w:rFonts w:ascii="Courier New" w:hAnsi="Courier New" w:cs="Courier New" w:hint="default"/>
+      </w:rPr>
+    </w:lvl>
+    <w:lvl w:ilvl="2" w:tplc="40090005" w:tentative="1">
+      <w:start w:val="1"/>
+      <w:numFmt w:val="bullet"/>
+      <w:lvlText w:val=""/>
+      <w:lvlJc w:val="left"/>
+      <w:pPr>
+        <w:ind w:left="1800" w:hanging="360"/>
+      </w:pPr>
+      <w:rPr>
+        <w:rFonts w:ascii="Wingdings" w:hAnsi="Wingdings" w:hint="default"/>
+      </w:rPr>
+    </w:lvl>
+    <w:lvl w:ilvl="3" w:tplc="40090001" w:tentative="1">
+      <w:start w:val="1"/>
+      <w:numFmt w:val="bullet"/>
+      <w:lvlText w:val=""/>
+      <w:lvlJc w:val="left"/>
+      <w:pPr>
+        <w:ind w:left="2520" w:hanging="360"/>
+      </w:pPr>
+      <w:rPr>
+        <w:rFonts w:ascii="Symbol" w:hAnsi="Symbol" w:hint="default"/>
+      </w:rPr>
+    </w:lvl>
+    <w:lvl w:ilvl="4" w:tplc="40090003" w:tentative="1">
+      <w:start w:val="1"/>
+      <w:numFmt w:val="bullet"/>
+      <w:lvlText w:val="o"/>
+      <w:lvlJc w:val="left"/>
+      <w:pPr>
+        <w:ind w:left="3240" w:hanging="360"/>
+      </w:pPr>
+      <w:rPr>
+        <w:rFonts w:ascii="Courier New" w:hAnsi="Courier New" w:cs="Courier New" w:hint="default"/>
+      </w:rPr>
+    </w:lvl>
+    <w:lvl w:ilvl="5" w:tplc="40090005" w:tentative="1">
+      <w:start w:val="1"/>
+      <w:numFmt w:val="bullet"/>
+      <w:lvlText w:val=""/>
+      <w:lvlJc w:val="left"/>
+      <w:pPr>
+        <w:ind w:left="3960" w:hanging="360"/>
+      </w:pPr>
+      <w:rPr>
+        <w:rFonts w:ascii="Wingdings" w:hAnsi="Wingdings" w:hint="default"/>
+      </w:rPr>
+    </w:lvl>
+    <w:lvl w:ilvl="6" w:tplc="40090001" w:tentative="1">
+      <w:start w:val="1"/>
+      <w:numFmt w:val="bullet"/>
+      <w:lvlText w:val=""/>
+      <w:lvlJc w:val="left"/>
+      <w:pPr>
+        <w:ind w:left="4680" w:hanging="360"/>
+      </w:pPr>
+      <w:rPr>
+        <w:rFonts w:ascii="Symbol" w:hAnsi="Symbol" w:hint="default"/>
+      </w:rPr>
+    </w:lvl>
+    <w:lvl w:ilvl="7" w:tplc="40090003" w:tentative="1">
+      <w:start w:val="1"/>
+      <w:numFmt w:val="bullet"/>
+      <w:lvlText w:val="o"/>
+      <w:lvlJc w:val="left"/>
+      <w:pPr>
+        <w:ind w:left="5400" w:hanging="360"/>
+      </w:pPr>
+      <w:rPr>
+        <w:rFonts w:ascii="Courier New" w:hAnsi="Courier New" w:cs="Courier New" w:hint="default"/>
+      </w:rPr>
+    </w:lvl>
+    <w:lvl w:ilvl="8" w:tplc="40090005" w:tentative="1">
+      <w:start w:val="1"/>
+      <w:numFmt w:val="bullet"/>
+      <w:lvlText w:val=""/>
+      <w:lvlJc w:val="left"/>
+      <w:pPr>
+        <w:ind w:left="6120" w:hanging="360"/>
+      </w:pPr>
+      <w:rPr>
+        <w:rFonts w:ascii="Wingdings" w:hAnsi="Wingdings" w:hint="default"/>
+      </w:rPr>
+    </w:lvl>
+  </w:abstractNum>
+  <w:abstractNum w:abstractNumId="6" w15:restartNumberingAfterBreak="0">
+    <w:nsid w:val="23250B37"/>
+    <w:multiLevelType w:val="hybridMultilevel"/>
+    <w:tmpl w:val="C49E5AA4"/>
+    <w:lvl w:ilvl="0" w:tplc="C8A0608A">
+      <w:start w:val="1"/>
+      <w:numFmt w:val="bullet"/>
+      <w:lvlText w:val=""/>
+      <w:lvlJc w:val="left"/>
+      <w:pPr>
+        <w:ind w:left="360" w:hanging="360"/>
+      </w:pPr>
+      <w:rPr>
+        <w:rFonts w:ascii="Symbol" w:hAnsi="Symbol" w:hint="default"/>
+        <w:color w:val="000000" w:themeColor="text1"/>
+      </w:rPr>
+    </w:lvl>
+    <w:lvl w:ilvl="1" w:tplc="04090003" w:tentative="1">
+      <w:start w:val="1"/>
+      <w:numFmt w:val="bullet"/>
+      <w:lvlText w:val="o"/>
+      <w:lvlJc w:val="left"/>
+      <w:pPr>
+        <w:ind w:left="1440" w:hanging="360"/>
+      </w:pPr>
+      <w:rPr>
+        <w:rFonts w:ascii="Courier New" w:hAnsi="Courier New" w:cs="Courier New" w:hint="default"/>
+      </w:rPr>
+    </w:lvl>
+    <w:lvl w:ilvl="2" w:tplc="04090005" w:tentative="1">
+      <w:start w:val="1"/>
+      <w:numFmt w:val="bullet"/>
+      <w:lvlText w:val=""/>
+      <w:lvlJc w:val="left"/>
+      <w:pPr>
+        <w:ind w:left="2160" w:hanging="360"/>
+      </w:pPr>
+      <w:rPr>
+        <w:rFonts w:ascii="Wingdings" w:hAnsi="Wingdings" w:hint="default"/>
+      </w:rPr>
+    </w:lvl>
+    <w:lvl w:ilvl="3" w:tplc="04090001" w:tentative="1">
+      <w:start w:val="1"/>
+      <w:numFmt w:val="bullet"/>
+      <w:lvlText w:val=""/>
+      <w:lvlJc w:val="left"/>
+      <w:pPr>
+        <w:ind w:left="2880" w:hanging="360"/>
+      </w:pPr>
+      <w:rPr>
+        <w:rFonts w:ascii="Symbol" w:hAnsi="Symbol" w:hint="default"/>
+      </w:rPr>
+    </w:lvl>
+    <w:lvl w:ilvl="4" w:tplc="04090003" w:tentative="1">
+      <w:start w:val="1"/>
+      <w:numFmt w:val="bullet"/>
+      <w:lvlText w:val="o"/>
+      <w:lvlJc w:val="left"/>
+      <w:pPr>
+        <w:ind w:left="3600" w:hanging="360"/>
+      </w:pPr>
+      <w:rPr>
+        <w:rFonts w:ascii="Courier New" w:hAnsi="Courier New" w:cs="Courier New" w:hint="default"/>
+      </w:rPr>
+    </w:lvl>
+    <w:lvl w:ilvl="5" w:tplc="04090005" w:tentative="1">
+      <w:start w:val="1"/>
+      <w:numFmt w:val="bullet"/>
+      <w:lvlText w:val=""/>
+      <w:lvlJc w:val="left"/>
+      <w:pPr>
+        <w:ind w:left="4320" w:hanging="360"/>
+      </w:pPr>
+      <w:rPr>
+        <w:rFonts w:ascii="Wingdings" w:hAnsi="Wingdings" w:hint="default"/>
+      </w:rPr>
+    </w:lvl>
+    <w:lvl w:ilvl="6" w:tplc="04090001" w:tentative="1">
+      <w:start w:val="1"/>
+      <w:numFmt w:val="bullet"/>
+      <w:lvlText w:val=""/>
+      <w:lvlJc w:val="left"/>
+      <w:pPr>
+        <w:ind w:left="5040" w:hanging="360"/>
+      </w:pPr>
+      <w:rPr>
+        <w:rFonts w:ascii="Symbol" w:hAnsi="Symbol" w:hint="default"/>
+      </w:rPr>
+    </w:lvl>
+    <w:lvl w:ilvl="7" w:tplc="04090003" w:tentative="1">
+      <w:start w:val="1"/>
+      <w:numFmt w:val="bullet"/>
+      <w:lvlText w:val="o"/>
+      <w:lvlJc w:val="left"/>
+      <w:pPr>
+        <w:ind w:left="5760" w:hanging="360"/>
+      </w:pPr>
+      <w:rPr>
+        <w:rFonts w:ascii="Courier New" w:hAnsi="Courier New" w:cs="Courier New" w:hint="default"/>
+      </w:rPr>
+    </w:lvl>
+    <w:lvl w:ilvl="8" w:tplc="04090005" w:tentative="1">
+      <w:start w:val="1"/>
+      <w:numFmt w:val="bullet"/>
+      <w:lvlText w:val=""/>
+      <w:lvlJc w:val="left"/>
+      <w:pPr>
+        <w:ind w:left="6480" w:hanging="360"/>
+      </w:pPr>
+      <w:rPr>
+        <w:rFonts w:ascii="Wingdings" w:hAnsi="Wingdings" w:hint="default"/>
+      </w:rPr>
+    </w:lvl>
+  </w:abstractNum>
+  <w:abstractNum w:abstractNumId="7" w15:restartNumberingAfterBreak="0">
+    <w:nsid w:val="282001BB"/>
+    <w:multiLevelType w:val="hybridMultilevel"/>
+    <w:tmpl w:val="1DB2B490"/>
+    <w:lvl w:ilvl="0" w:tplc="0409000F">
+      <w:start w:val="1"/>
+      <w:numFmt w:val="decimal"/>
+      <w:lvlText w:val="%1."/>
+      <w:lvlJc w:val="left"/>
+      <w:pPr>
+        <w:ind w:left="720" w:hanging="360"/>
+      </w:pPr>
+    </w:lvl>
+    <w:lvl w:ilvl="1" w:tplc="04090019" w:tentative="1">
+      <w:start w:val="1"/>
+      <w:numFmt w:val="lowerLetter"/>
+      <w:lvlText w:val="%2."/>
+      <w:lvlJc w:val="left"/>
+      <w:pPr>
+        <w:ind w:left="1440" w:hanging="360"/>
+      </w:pPr>
+    </w:lvl>
+    <w:lvl w:ilvl="2" w:tplc="0409001B" w:tentative="1">
+      <w:start w:val="1"/>
+      <w:numFmt w:val="lowerRoman"/>
+      <w:lvlText w:val="%3."/>
+      <w:lvlJc w:val="right"/>
+      <w:pPr>
+        <w:ind w:left="2160" w:hanging="180"/>
+      </w:pPr>
+    </w:lvl>
+    <w:lvl w:ilvl="3" w:tplc="0409000F" w:tentative="1">
+      <w:start w:val="1"/>
+      <w:numFmt w:val="decimal"/>
+      <w:lvlText w:val="%4."/>
+      <w:lvlJc w:val="left"/>
+      <w:pPr>
+        <w:ind w:left="2880" w:hanging="360"/>
+      </w:pPr>
+    </w:lvl>
+    <w:lvl w:ilvl="4" w:tplc="04090019" w:tentative="1">
+      <w:start w:val="1"/>
+      <w:numFmt w:val="lowerLetter"/>
+      <w:lvlText w:val="%5."/>
+      <w:lvlJc w:val="left"/>
+      <w:pPr>
+        <w:ind w:left="3600" w:hanging="360"/>
+      </w:pPr>
+    </w:lvl>
+    <w:lvl w:ilvl="5" w:tplc="0409001B" w:tentative="1">
+      <w:start w:val="1"/>
+      <w:numFmt w:val="lowerRoman"/>
+      <w:lvlText w:val="%6."/>
+      <w:lvlJc w:val="right"/>
+      <w:pPr>
+        <w:ind w:left="4320" w:hanging="180"/>
+      </w:pPr>
+    </w:lvl>
+    <w:lvl w:ilvl="6" w:tplc="0409000F" w:tentative="1">
+      <w:start w:val="1"/>
+      <w:numFmt w:val="decimal"/>
+      <w:lvlText w:val="%7."/>
+      <w:lvlJc w:val="left"/>
+      <w:pPr>
+        <w:ind w:left="5040" w:hanging="360"/>
+      </w:pPr>
+    </w:lvl>
+    <w:lvl w:ilvl="7" w:tplc="04090019" w:tentative="1">
+      <w:start w:val="1"/>
+      <w:numFmt w:val="lowerLetter"/>
+      <w:lvlText w:val="%8."/>
+      <w:lvlJc w:val="left"/>
+      <w:pPr>
+        <w:ind w:left="5760" w:hanging="360"/>
+      </w:pPr>
+    </w:lvl>
+    <w:lvl w:ilvl="8" w:tplc="0409001B" w:tentative="1">
+      <w:start w:val="1"/>
+      <w:numFmt w:val="lowerRoman"/>
+      <w:lvlText w:val="%9."/>
+      <w:lvlJc w:val="right"/>
+      <w:pPr>
+        <w:ind w:left="6480" w:hanging="180"/>
+      </w:pPr>
+    </w:lvl>
+  </w:abstractNum>
+  <w:abstractNum w:abstractNumId="8" w15:restartNumberingAfterBreak="0">
+    <w:nsid w:val="4460615D"/>
+    <w:multiLevelType w:val="hybridMultilevel"/>
+    <w:tmpl w:val="091E1834"/>
+    <w:lvl w:ilvl="0" w:tplc="0409000F">
+      <w:start w:val="1"/>
+      <w:numFmt w:val="decimal"/>
+      <w:lvlText w:val="%1."/>
+      <w:lvlJc w:val="left"/>
+      <w:pPr>
+        <w:ind w:left="720" w:hanging="360"/>
+      </w:pPr>
+    </w:lvl>
+    <w:lvl w:ilvl="1" w:tplc="04090019">
+      <w:start w:val="1"/>
+      <w:numFmt w:val="lowerLetter"/>
+      <w:lvlText w:val="%2."/>
+      <w:lvlJc w:val="left"/>
+      <w:pPr>
+        <w:ind w:left="630" w:hanging="360"/>
+      </w:pPr>
+    </w:lvl>
+    <w:lvl w:ilvl="2" w:tplc="0409001B" w:tentative="1">
+      <w:start w:val="1"/>
+      <w:numFmt w:val="lowerRoman"/>
+      <w:lvlText w:val="%3."/>
+      <w:lvlJc w:val="right"/>
+      <w:pPr>
+        <w:ind w:left="2160" w:hanging="180"/>
+      </w:pPr>
+    </w:lvl>
+    <w:lvl w:ilvl="3" w:tplc="0409000F" w:tentative="1">
+      <w:start w:val="1"/>
+      <w:numFmt w:val="decimal"/>
+      <w:lvlText w:val="%4."/>
+      <w:lvlJc w:val="left"/>
+      <w:pPr>
+        <w:ind w:left="2880" w:hanging="360"/>
+      </w:pPr>
+    </w:lvl>
+    <w:lvl w:ilvl="4" w:tplc="04090019" w:tentative="1">
+      <w:start w:val="1"/>
+      <w:numFmt w:val="lowerLetter"/>
+      <w:lvlText w:val="%5."/>
+      <w:lvlJc w:val="left"/>
+      <w:pPr>
+        <w:ind w:left="3600" w:hanging="360"/>
+      </w:pPr>
+    </w:lvl>
+    <w:lvl w:ilvl="5" w:tplc="0409001B" w:tentative="1">
+      <w:start w:val="1"/>
+      <w:numFmt w:val="lowerRoman"/>
+      <w:lvlText w:val="%6."/>
+      <w:lvlJc w:val="right"/>
+      <w:pPr>
+        <w:ind w:left="4320" w:hanging="180"/>
+      </w:pPr>
+    </w:lvl>
+    <w:lvl w:ilvl="6" w:tplc="0409000F" w:tentative="1">
+      <w:start w:val="1"/>
+      <w:numFmt w:val="decimal"/>
+      <w:lvlText w:val="%7."/>
+      <w:lvlJc w:val="left"/>
+      <w:pPr>
+        <w:ind w:left="5040" w:hanging="360"/>
+      </w:pPr>
+    </w:lvl>
+    <w:lvl w:ilvl="7" w:tplc="04090019" w:tentative="1">
+      <w:start w:val="1"/>
+      <w:numFmt w:val="lowerLetter"/>
+      <w:lvlText w:val="%8."/>
+      <w:lvlJc w:val="left"/>
+      <w:pPr>
+        <w:ind w:left="5760" w:hanging="360"/>
+      </w:pPr>
+    </w:lvl>
+    <w:lvl w:ilvl="8" w:tplc="0409001B" w:tentative="1">
+      <w:start w:val="1"/>
+      <w:numFmt w:val="lowerRoman"/>
+      <w:lvlText w:val="%9."/>
+      <w:lvlJc w:val="right"/>
+      <w:pPr>
+        <w:ind w:left="6480" w:hanging="180"/>
+      </w:pPr>
+    </w:lvl>
+  </w:abstractNum>
+  <w:abstractNum w:abstractNumId="9" w15:restartNumberingAfterBreak="0">
+    <w:nsid w:val="4A044E6F"/>
+    <w:multiLevelType w:val="hybridMultilevel"/>
+    <w:tmpl w:val="D4C878C8"/>
+    <w:lvl w:ilvl="0" w:tplc="C8A0608A">
+      <w:start w:val="1"/>
+      <w:numFmt w:val="bullet"/>
+      <w:lvlText w:val=""/>
+      <w:lvlJc w:val="left"/>
+      <w:pPr>
+        <w:ind w:left="360" w:hanging="360"/>
+      </w:pPr>
+      <w:rPr>
+        <w:rFonts w:ascii="Symbol" w:hAnsi="Symbol" w:hint="default"/>
+        <w:color w:val="000000" w:themeColor="text1"/>
+      </w:rPr>
+    </w:lvl>
+    <w:lvl w:ilvl="1" w:tplc="40090003" w:tentative="1">
+      <w:start w:val="1"/>
+      <w:numFmt w:val="bullet"/>
+      <w:lvlText w:val="o"/>
+      <w:lvlJc w:val="left"/>
+      <w:pPr>
+        <w:ind w:left="1080" w:hanging="360"/>
+      </w:pPr>
+      <w:rPr>
+        <w:rFonts w:ascii="Courier New" w:hAnsi="Courier New" w:cs="Courier New" w:hint="default"/>
+      </w:rPr>
+    </w:lvl>
+    <w:lvl w:ilvl="2" w:tplc="40090005" w:tentative="1">
+      <w:start w:val="1"/>
+      <w:numFmt w:val="bullet"/>
+      <w:lvlText w:val=""/>
+      <w:lvlJc w:val="left"/>
+      <w:pPr>
+        <w:ind w:left="1800" w:hanging="360"/>
+      </w:pPr>
+      <w:rPr>
+        <w:rFonts w:ascii="Wingdings" w:hAnsi="Wingdings" w:hint="default"/>
+      </w:rPr>
+    </w:lvl>
+    <w:lvl w:ilvl="3" w:tplc="40090001" w:tentative="1">
+      <w:start w:val="1"/>
+      <w:numFmt w:val="bullet"/>
+      <w:lvlText w:val=""/>
+      <w:lvlJc w:val="left"/>
+      <w:pPr>
+        <w:ind w:left="2520" w:hanging="360"/>
+      </w:pPr>
+      <w:rPr>
+        <w:rFonts w:ascii="Symbol" w:hAnsi="Symbol" w:hint="default"/>
+      </w:rPr>
+    </w:lvl>
+    <w:lvl w:ilvl="4" w:tplc="40090003" w:tentative="1">
+      <w:start w:val="1"/>
+      <w:numFmt w:val="bullet"/>
+      <w:lvlText w:val="o"/>
+      <w:lvlJc w:val="left"/>
+      <w:pPr>
+        <w:ind w:left="3240" w:hanging="360"/>
+      </w:pPr>
+      <w:rPr>
+        <w:rFonts w:ascii="Courier New" w:hAnsi="Courier New" w:cs="Courier New" w:hint="default"/>
+      </w:rPr>
+    </w:lvl>
+    <w:lvl w:ilvl="5" w:tplc="40090005" w:tentative="1">
+      <w:start w:val="1"/>
+      <w:numFmt w:val="bullet"/>
+      <w:lvlText w:val=""/>
+      <w:lvlJc w:val="left"/>
+      <w:pPr>
+        <w:ind w:left="3960" w:hanging="360"/>
+      </w:pPr>
+      <w:rPr>
+        <w:rFonts w:ascii="Wingdings" w:hAnsi="Wingdings" w:hint="default"/>
+      </w:rPr>
+    </w:lvl>
+    <w:lvl w:ilvl="6" w:tplc="40090001" w:tentative="1">
+      <w:start w:val="1"/>
+      <w:numFmt w:val="bullet"/>
+      <w:lvlText w:val=""/>
+      <w:lvlJc w:val="left"/>
+      <w:pPr>
+        <w:ind w:left="4680" w:hanging="360"/>
+      </w:pPr>
+      <w:rPr>
+        <w:rFonts w:ascii="Symbol" w:hAnsi="Symbol" w:hint="default"/>
+      </w:rPr>
+    </w:lvl>
+    <w:lvl w:ilvl="7" w:tplc="40090003" w:tentative="1">
+      <w:start w:val="1"/>
+      <w:numFmt w:val="bullet"/>
+      <w:lvlText w:val="o"/>
+      <w:lvlJc w:val="left"/>
+      <w:pPr>
+        <w:ind w:left="5400" w:hanging="360"/>
+      </w:pPr>
+      <w:rPr>
+        <w:rFonts w:ascii="Courier New" w:hAnsi="Courier New" w:cs="Courier New" w:hint="default"/>
+      </w:rPr>
+    </w:lvl>
+    <w:lvl w:ilvl="8" w:tplc="40090005" w:tentative="1">
+      <w:start w:val="1"/>
+      <w:numFmt w:val="bullet"/>
+      <w:lvlText w:val=""/>
+      <w:lvlJc w:val="left"/>
+      <w:pPr>
+        <w:ind w:left="6120" w:hanging="360"/>
+      </w:pPr>
+      <w:rPr>
+        <w:rFonts w:ascii="Wingdings" w:hAnsi="Wingdings" w:hint="default"/>
+      </w:rPr>
+    </w:lvl>
+  </w:abstractNum>
+  <w:abstractNum w:abstractNumId="10" w15:restartNumberingAfterBreak="0">
+    <w:nsid w:val="5FEC37F0"/>
+    <w:multiLevelType w:val="hybridMultilevel"/>
+    <w:tmpl w:val="9296F3DC"/>
+    <w:lvl w:ilvl="0" w:tplc="0409000F">
+      <w:start w:val="1"/>
+      <w:numFmt w:val="decimal"/>
+      <w:lvlText w:val="%1."/>
+      <w:lvlJc w:val="left"/>
+      <w:pPr>
+        <w:ind w:left="360" w:hanging="360"/>
+      </w:pPr>
+    </w:lvl>
+    <w:lvl w:ilvl="1" w:tplc="D5F6E86A">
+      <w:numFmt w:val="bullet"/>
+      <w:lvlText w:val="•"/>
+      <w:lvlJc w:val="left"/>
+      <w:pPr>
+        <w:ind w:left="1080" w:hanging="360"/>
+      </w:pPr>
+      <w:rPr>
+        <w:rFonts w:ascii="Aptos" w:eastAsiaTheme="minorHAnsi" w:hAnsi="Aptos" w:cstheme="minorBidi" w:hint="default"/>
+      </w:rPr>
+    </w:lvl>
+    <w:lvl w:ilvl="2" w:tplc="0409001B" w:tentative="1">
+      <w:start w:val="1"/>
+      <w:numFmt w:val="lowerRoman"/>
+      <w:lvlText w:val="%3."/>
+      <w:lvlJc w:val="right"/>
+      <w:pPr>
+        <w:ind w:left="1800" w:hanging="180"/>
+      </w:pPr>
+    </w:lvl>
+    <w:lvl w:ilvl="3" w:tplc="0409000F" w:tentative="1">
+      <w:start w:val="1"/>
+      <w:numFmt w:val="decimal"/>
+      <w:lvlText w:val="%4."/>
+      <w:lvlJc w:val="left"/>
+      <w:pPr>
+        <w:ind w:left="2520" w:hanging="360"/>
+      </w:pPr>
+    </w:lvl>
+    <w:lvl w:ilvl="4" w:tplc="04090019" w:tentative="1">
+      <w:start w:val="1"/>
+      <w:numFmt w:val="lowerLetter"/>
+      <w:lvlText w:val="%5."/>
+      <w:lvlJc w:val="left"/>
+      <w:pPr>
+        <w:ind w:left="3240" w:hanging="360"/>
+      </w:pPr>
+    </w:lvl>
+    <w:lvl w:ilvl="5" w:tplc="0409001B" w:tentative="1">
+      <w:start w:val="1"/>
+      <w:numFmt w:val="lowerRoman"/>
+      <w:lvlText w:val="%6."/>
+      <w:lvlJc w:val="right"/>
+      <w:pPr>
+        <w:ind w:left="3960" w:hanging="180"/>
+      </w:pPr>
+    </w:lvl>
+    <w:lvl w:ilvl="6" w:tplc="0409000F" w:tentative="1">
+      <w:start w:val="1"/>
+      <w:numFmt w:val="decimal"/>
+      <w:lvlText w:val="%7."/>
+      <w:lvlJc w:val="left"/>
+      <w:pPr>
+        <w:ind w:left="4680" w:hanging="360"/>
+      </w:pPr>
+    </w:lvl>
+    <w:lvl w:ilvl="7" w:tplc="04090019" w:tentative="1">
+      <w:start w:val="1"/>
+      <w:numFmt w:val="lowerLetter"/>
+      <w:lvlText w:val="%8."/>
+      <w:lvlJc w:val="left"/>
+      <w:pPr>
+        <w:ind w:left="5400" w:hanging="360"/>
+      </w:pPr>
+    </w:lvl>
+    <w:lvl w:ilvl="8" w:tplc="0409001B" w:tentative="1">
+      <w:start w:val="1"/>
+      <w:numFmt w:val="lowerRoman"/>
+      <w:lvlText w:val="%9."/>
+      <w:lvlJc w:val="right"/>
+      <w:pPr>
+        <w:ind w:left="6120" w:hanging="180"/>
+      </w:pPr>
+    </w:lvl>
+  </w:abstractNum>
+  <w:abstractNum w:abstractNumId="11" w15:restartNumberingAfterBreak="0">
+    <w:nsid w:val="6209412F"/>
+    <w:multiLevelType w:val="hybridMultilevel"/>
+    <w:tmpl w:val="C3063B10"/>
+    <w:lvl w:ilvl="0" w:tplc="0409000F">
+      <w:start w:val="1"/>
+      <w:numFmt w:val="decimal"/>
+      <w:lvlText w:val="%1."/>
+      <w:lvlJc w:val="left"/>
+      <w:pPr>
+        <w:ind w:left="360" w:hanging="360"/>
+      </w:pPr>
+    </w:lvl>
+    <w:lvl w:ilvl="1" w:tplc="04090019" w:tentative="1">
+      <w:start w:val="1"/>
+      <w:numFmt w:val="lowerLetter"/>
+      <w:lvlText w:val="%2."/>
+      <w:lvlJc w:val="left"/>
+      <w:pPr>
+        <w:ind w:left="1080" w:hanging="360"/>
+      </w:pPr>
+    </w:lvl>
+    <w:lvl w:ilvl="2" w:tplc="0409001B" w:tentative="1">
+      <w:start w:val="1"/>
+      <w:numFmt w:val="lowerRoman"/>
+      <w:lvlText w:val="%3."/>
+      <w:lvlJc w:val="right"/>
+      <w:pPr>
+        <w:ind w:left="1800" w:hanging="180"/>
+      </w:pPr>
+    </w:lvl>
+    <w:lvl w:ilvl="3" w:tplc="0409000F" w:tentative="1">
+      <w:start w:val="1"/>
+      <w:numFmt w:val="decimal"/>
+      <w:lvlText w:val="%4."/>
+      <w:lvlJc w:val="left"/>
+      <w:pPr>
+        <w:ind w:left="2520" w:hanging="360"/>
+      </w:pPr>
+    </w:lvl>
+    <w:lvl w:ilvl="4" w:tplc="04090019" w:tentative="1">
+      <w:start w:val="1"/>
+      <w:numFmt w:val="lowerLetter"/>
+      <w:lvlText w:val="%5."/>
+      <w:lvlJc w:val="left"/>
+      <w:pPr>
+        <w:ind w:left="3240" w:hanging="360"/>
+      </w:pPr>
+    </w:lvl>
+    <w:lvl w:ilvl="5" w:tplc="0409001B" w:tentative="1">
+      <w:start w:val="1"/>
+      <w:numFmt w:val="lowerRoman"/>
+      <w:lvlText w:val="%6."/>
+      <w:lvlJc w:val="right"/>
+      <w:pPr>
+        <w:ind w:left="3960" w:hanging="180"/>
+      </w:pPr>
+    </w:lvl>
+    <w:lvl w:ilvl="6" w:tplc="0409000F" w:tentative="1">
+      <w:start w:val="1"/>
+      <w:numFmt w:val="decimal"/>
+      <w:lvlText w:val="%7."/>
+      <w:lvlJc w:val="left"/>
+      <w:pPr>
+        <w:ind w:left="4680" w:hanging="360"/>
+      </w:pPr>
+    </w:lvl>
+    <w:lvl w:ilvl="7" w:tplc="04090019" w:tentative="1">
+      <w:start w:val="1"/>
+      <w:numFmt w:val="lowerLetter"/>
+      <w:lvlText w:val="%8."/>
+      <w:lvlJc w:val="left"/>
+      <w:pPr>
+        <w:ind w:left="5400" w:hanging="360"/>
+      </w:pPr>
+    </w:lvl>
+    <w:lvl w:ilvl="8" w:tplc="0409001B" w:tentative="1">
+      <w:start w:val="1"/>
+      <w:numFmt w:val="lowerRoman"/>
+      <w:lvlText w:val="%9."/>
+      <w:lvlJc w:val="right"/>
+      <w:pPr>
+        <w:ind w:left="6120" w:hanging="180"/>
+      </w:pPr>
+    </w:lvl>
+  </w:abstractNum>
+  <w:abstractNum w:abstractNumId="12" w15:restartNumberingAfterBreak="0">
+    <w:nsid w:val="632E33E0"/>
+    <w:multiLevelType w:val="hybridMultilevel"/>
+    <w:tmpl w:val="303A7340"/>
+    <w:lvl w:ilvl="0" w:tplc="EEEEDABE">
+      <w:start w:val="1"/>
+      <w:numFmt w:val="bullet"/>
+      <w:lvlText w:val=""/>
+      <w:lvlJc w:val="left"/>
+      <w:pPr>
+        <w:ind w:left="360" w:hanging="360"/>
+      </w:pPr>
+      <w:rPr>
+        <w:rFonts w:ascii="Symbol" w:hAnsi="Symbol" w:hint="default"/>
+        <w:color w:val="000000" w:themeColor="text1"/>
+      </w:rPr>
+    </w:lvl>
+    <w:lvl w:ilvl="1" w:tplc="40090003" w:tentative="1">
+      <w:start w:val="1"/>
+      <w:numFmt w:val="bullet"/>
+      <w:lvlText w:val="o"/>
+      <w:lvlJc w:val="left"/>
+      <w:pPr>
+        <w:ind w:left="1080" w:hanging="360"/>
+      </w:pPr>
+      <w:rPr>
+        <w:rFonts w:ascii="Courier New" w:hAnsi="Courier New" w:cs="Courier New" w:hint="default"/>
+      </w:rPr>
+    </w:lvl>
+    <w:lvl w:ilvl="2" w:tplc="40090005" w:tentative="1">
+      <w:start w:val="1"/>
+      <w:numFmt w:val="bullet"/>
+      <w:lvlText w:val=""/>
+      <w:lvlJc w:val="left"/>
+      <w:pPr>
+        <w:ind w:left="1800" w:hanging="360"/>
+      </w:pPr>
+      <w:rPr>
+        <w:rFonts w:ascii="Wingdings" w:hAnsi="Wingdings" w:hint="default"/>
+      </w:rPr>
+    </w:lvl>
+    <w:lvl w:ilvl="3" w:tplc="40090001" w:tentative="1">
+      <w:start w:val="1"/>
+      <w:numFmt w:val="bullet"/>
+      <w:lvlText w:val=""/>
+      <w:lvlJc w:val="left"/>
+      <w:pPr>
+        <w:ind w:left="2520" w:hanging="360"/>
+      </w:pPr>
+      <w:rPr>
+        <w:rFonts w:ascii="Symbol" w:hAnsi="Symbol" w:hint="default"/>
+      </w:rPr>
+    </w:lvl>
+    <w:lvl w:ilvl="4" w:tplc="40090003" w:tentative="1">
+      <w:start w:val="1"/>
+      <w:numFmt w:val="bullet"/>
+      <w:lvlText w:val="o"/>
+      <w:lvlJc w:val="left"/>
+      <w:pPr>
+        <w:ind w:left="3240" w:hanging="360"/>
+      </w:pPr>
+      <w:rPr>
+        <w:rFonts w:ascii="Courier New" w:hAnsi="Courier New" w:cs="Courier New" w:hint="default"/>
+      </w:rPr>
+    </w:lvl>
+    <w:lvl w:ilvl="5" w:tplc="40090005" w:tentative="1">
+      <w:start w:val="1"/>
+      <w:numFmt w:val="bullet"/>
+      <w:lvlText w:val=""/>
+      <w:lvlJc w:val="left"/>
+      <w:pPr>
+        <w:ind w:left="3960" w:hanging="360"/>
+      </w:pPr>
+      <w:rPr>
+        <w:rFonts w:ascii="Wingdings" w:hAnsi="Wingdings" w:hint="default"/>
+      </w:rPr>
+    </w:lvl>
+    <w:lvl w:ilvl="6" w:tplc="40090001" w:tentative="1">
+      <w:start w:val="1"/>
+      <w:numFmt w:val="bullet"/>
+      <w:lvlText w:val=""/>
+      <w:lvlJc w:val="left"/>
+      <w:pPr>
+        <w:ind w:left="4680" w:hanging="360"/>
+      </w:pPr>
+      <w:rPr>
+        <w:rFonts w:ascii="Symbol" w:hAnsi="Symbol" w:hint="default"/>
+      </w:rPr>
+    </w:lvl>
+    <w:lvl w:ilvl="7" w:tplc="40090003" w:tentative="1">
+      <w:start w:val="1"/>
+      <w:numFmt w:val="bullet"/>
+      <w:lvlText w:val="o"/>
+      <w:lvlJc w:val="left"/>
+      <w:pPr>
+        <w:ind w:left="5400" w:hanging="360"/>
+      </w:pPr>
+      <w:rPr>
+        <w:rFonts w:ascii="Courier New" w:hAnsi="Courier New" w:cs="Courier New" w:hint="default"/>
+      </w:rPr>
+    </w:lvl>
+    <w:lvl w:ilvl="8" w:tplc="40090005" w:tentative="1">
+      <w:start w:val="1"/>
+      <w:numFmt w:val="bullet"/>
+      <w:lvlText w:val=""/>
+      <w:lvlJc w:val="left"/>
+      <w:pPr>
+        <w:ind w:left="6120" w:hanging="360"/>
+      </w:pPr>
+      <w:rPr>
+        <w:rFonts w:ascii="Wingdings" w:hAnsi="Wingdings" w:hint="default"/>
+      </w:rPr>
+    </w:lvl>
+  </w:abstractNum>
+  <w:abstractNum w:abstractNumId="13" w15:restartNumberingAfterBreak="0">
+    <w:nsid w:val="73572198"/>
+    <w:multiLevelType w:val="hybridMultilevel"/>
+    <w:tmpl w:val="160E54F2"/>
+    <w:lvl w:ilvl="0" w:tplc="04090001">
+      <w:start w:val="1"/>
+      <w:numFmt w:val="bullet"/>
+      <w:lvlText w:val=""/>
+      <w:lvlJc w:val="left"/>
+      <w:pPr>
+        <w:ind w:left="450" w:hanging="360"/>
+      </w:pPr>
+      <w:rPr>
+        <w:rFonts w:ascii="Symbol" w:hAnsi="Symbol" w:hint="default"/>
+      </w:rPr>
+    </w:lvl>
+    <w:lvl w:ilvl="1" w:tplc="04090003" w:tentative="1">
+      <w:start w:val="1"/>
+      <w:numFmt w:val="bullet"/>
+      <w:lvlText w:val="o"/>
+      <w:lvlJc w:val="left"/>
+      <w:pPr>
+        <w:ind w:left="1170" w:hanging="360"/>
+      </w:pPr>
+      <w:rPr>
+        <w:rFonts w:ascii="Courier New" w:hAnsi="Courier New" w:cs="Courier New" w:hint="default"/>
+      </w:rPr>
+    </w:lvl>
+    <w:lvl w:ilvl="2" w:tplc="04090005" w:tentative="1">
+      <w:start w:val="1"/>
+      <w:numFmt w:val="bullet"/>
+      <w:lvlText w:val=""/>
+      <w:lvlJc w:val="left"/>
+      <w:pPr>
+        <w:ind w:left="1890" w:hanging="360"/>
+      </w:pPr>
+      <w:rPr>
+        <w:rFonts w:ascii="Wingdings" w:hAnsi="Wingdings" w:hint="default"/>
+      </w:rPr>
+    </w:lvl>
+    <w:lvl w:ilvl="3" w:tplc="04090001" w:tentative="1">
+      <w:start w:val="1"/>
+      <w:numFmt w:val="bullet"/>
+      <w:lvlText w:val=""/>
+      <w:lvlJc w:val="left"/>
+      <w:pPr>
+        <w:ind w:left="2610" w:hanging="360"/>
+      </w:pPr>
+      <w:rPr>
+        <w:rFonts w:ascii="Symbol" w:hAnsi="Symbol" w:hint="default"/>
+      </w:rPr>
+    </w:lvl>
+    <w:lvl w:ilvl="4" w:tplc="04090003" w:tentative="1">
+      <w:start w:val="1"/>
+      <w:numFmt w:val="bullet"/>
+      <w:lvlText w:val="o"/>
+      <w:lvlJc w:val="left"/>
+      <w:pPr>
+        <w:ind w:left="3330" w:hanging="360"/>
+      </w:pPr>
+      <w:rPr>
+        <w:rFonts w:ascii="Courier New" w:hAnsi="Courier New" w:cs="Courier New" w:hint="default"/>
+      </w:rPr>
+    </w:lvl>
+    <w:lvl w:ilvl="5" w:tplc="04090005" w:tentative="1">
+      <w:start w:val="1"/>
+      <w:numFmt w:val="bullet"/>
+      <w:lvlText w:val=""/>
+      <w:lvlJc w:val="left"/>
+      <w:pPr>
+        <w:ind w:left="4050" w:hanging="360"/>
+      </w:pPr>
+      <w:rPr>
+        <w:rFonts w:ascii="Wingdings" w:hAnsi="Wingdings" w:hint="default"/>
+      </w:rPr>
+    </w:lvl>
+    <w:lvl w:ilvl="6" w:tplc="04090001" w:tentative="1">
+      <w:start w:val="1"/>
+      <w:numFmt w:val="bullet"/>
+      <w:lvlText w:val=""/>
+      <w:lvlJc w:val="left"/>
+      <w:pPr>
+        <w:ind w:left="4770" w:hanging="360"/>
+      </w:pPr>
+      <w:rPr>
+        <w:rFonts w:ascii="Symbol" w:hAnsi="Symbol" w:hint="default"/>
+      </w:rPr>
+    </w:lvl>
+    <w:lvl w:ilvl="7" w:tplc="04090003" w:tentative="1">
+      <w:start w:val="1"/>
+      <w:numFmt w:val="bullet"/>
+      <w:lvlText w:val="o"/>
+      <w:lvlJc w:val="left"/>
+      <w:pPr>
+        <w:ind w:left="5490" w:hanging="360"/>
+      </w:pPr>
+      <w:rPr>
+        <w:rFonts w:ascii="Courier New" w:hAnsi="Courier New" w:cs="Courier New" w:hint="default"/>
+      </w:rPr>
+    </w:lvl>
+    <w:lvl w:ilvl="8" w:tplc="04090005" w:tentative="1">
+      <w:start w:val="1"/>
+      <w:numFmt w:val="bullet"/>
+      <w:lvlText w:val=""/>
+      <w:lvlJc w:val="left"/>
+      <w:pPr>
+        <w:ind w:left="6210" w:hanging="360"/>
+      </w:pPr>
+      <w:rPr>
+        <w:rFonts w:ascii="Wingdings" w:hAnsi="Wingdings" w:hint="default"/>
+      </w:rPr>
+    </w:lvl>
+  </w:abstractNum>
+  <w:abstractNum w:abstractNumId="14" w15:restartNumberingAfterBreak="0">
+    <w:nsid w:val="7AF67541"/>
+    <w:multiLevelType w:val="hybridMultilevel"/>
+    <w:tmpl w:val="41C0D3EA"/>
+    <w:lvl w:ilvl="0" w:tplc="0409000F">
+      <w:start w:val="1"/>
+      <w:numFmt w:val="decimal"/>
+      <w:lvlText w:val="%1."/>
+      <w:lvlJc w:val="left"/>
+      <w:pPr>
+        <w:ind w:left="360" w:hanging="360"/>
+      </w:pPr>
+    </w:lvl>
+    <w:lvl w:ilvl="1" w:tplc="04090019" w:tentative="1">
+      <w:start w:val="1"/>
+      <w:numFmt w:val="lowerLetter"/>
+      <w:lvlText w:val="%2."/>
+      <w:lvlJc w:val="left"/>
+      <w:pPr>
+        <w:ind w:left="1080" w:hanging="360"/>
+      </w:pPr>
+    </w:lvl>
+    <w:lvl w:ilvl="2" w:tplc="0409001B" w:tentative="1">
+      <w:start w:val="1"/>
+      <w:numFmt w:val="lowerRoman"/>
+      <w:lvlText w:val="%3."/>
+      <w:lvlJc w:val="right"/>
+      <w:pPr>
+        <w:ind w:left="1800" w:hanging="180"/>
+      </w:pPr>
+    </w:lvl>
+    <w:lvl w:ilvl="3" w:tplc="0409000F" w:tentative="1">
+      <w:start w:val="1"/>
+      <w:numFmt w:val="decimal"/>
+      <w:lvlText w:val="%4."/>
+      <w:lvlJc w:val="left"/>
+      <w:pPr>
+        <w:ind w:left="2520" w:hanging="360"/>
+      </w:pPr>
+    </w:lvl>
+    <w:lvl w:ilvl="4" w:tplc="04090019" w:tentative="1">
+      <w:start w:val="1"/>
+      <w:numFmt w:val="lowerLetter"/>
+      <w:lvlText w:val="%5."/>
+      <w:lvlJc w:val="left"/>
+      <w:pPr>
+        <w:ind w:left="3240" w:hanging="360"/>
+      </w:pPr>
+    </w:lvl>
+    <w:lvl w:ilvl="5" w:tplc="0409001B" w:tentative="1">
+      <w:start w:val="1"/>
+      <w:numFmt w:val="lowerRoman"/>
+      <w:lvlText w:val="%6."/>
+      <w:lvlJc w:val="right"/>
+      <w:pPr>
+        <w:ind w:left="3960" w:hanging="180"/>
+      </w:pPr>
+    </w:lvl>
+    <w:lvl w:ilvl="6" w:tplc="0409000F" w:tentative="1">
+      <w:start w:val="1"/>
+      <w:numFmt w:val="decimal"/>
+      <w:lvlText w:val="%7."/>
+      <w:lvlJc w:val="left"/>
+      <w:pPr>
+        <w:ind w:left="4680" w:hanging="360"/>
+      </w:pPr>
+    </w:lvl>
+    <w:lvl w:ilvl="7" w:tplc="04090019" w:tentative="1">
+      <w:start w:val="1"/>
+      <w:numFmt w:val="lowerLetter"/>
+      <w:lvlText w:val="%8."/>
+      <w:lvlJc w:val="left"/>
+      <w:pPr>
+        <w:ind w:left="5400" w:hanging="360"/>
+      </w:pPr>
+    </w:lvl>
+    <w:lvl w:ilvl="8" w:tplc="0409001B" w:tentative="1">
+      <w:start w:val="1"/>
+      <w:numFmt w:val="lowerRoman"/>
+      <w:lvlText w:val="%9."/>
+      <w:lvlJc w:val="right"/>
+      <w:pPr>
+        <w:ind w:left="6120" w:hanging="180"/>
+      </w:pPr>
+    </w:lvl>
+  </w:abstractNum>
+  <w:num w:numId="1" w16cid:durableId="73404603">
+    <w:abstractNumId w:val="1"/>
+  </w:num>
+  <w:num w:numId="2" w16cid:durableId="224413080">
+    <w:abstractNumId w:val="4"/>
+  </w:num>
+  <w:num w:numId="3" w16cid:durableId="2097557963">
+    <w:abstractNumId w:val="14"/>
+  </w:num>
+  <w:num w:numId="4" w16cid:durableId="453791431">
+    <w:abstractNumId w:val="10"/>
+  </w:num>
+  <w:num w:numId="5" w16cid:durableId="1442384811">
+    <w:abstractNumId w:val="11"/>
+  </w:num>
+  <w:num w:numId="6" w16cid:durableId="958682184">
+    <w:abstractNumId w:val="5"/>
+  </w:num>
+  <w:num w:numId="7" w16cid:durableId="372924289">
+    <w:abstractNumId w:val="3"/>
+  </w:num>
+  <w:num w:numId="8" w16cid:durableId="669212239">
+    <w:abstractNumId w:val="8"/>
+  </w:num>
+  <w:num w:numId="9" w16cid:durableId="1091196364">
+    <w:abstractNumId w:val="7"/>
+  </w:num>
+  <w:num w:numId="10" w16cid:durableId="1675496869">
+    <w:abstractNumId w:val="2"/>
+  </w:num>
+  <w:num w:numId="11" w16cid:durableId="1763800328">
+    <w:abstractNumId w:val="13"/>
+  </w:num>
+  <w:num w:numId="12" w16cid:durableId="470484498">
+    <w:abstractNumId w:val="9"/>
+  </w:num>
+  <w:num w:numId="13" w16cid:durableId="1628851127">
+    <w:abstractNumId w:val="12"/>
+  </w:num>
+  <w:num w:numId="14" w16cid:durableId="74322954">
+    <w:abstractNumId w:val="0"/>
+  </w:num>
+  <w:num w:numId="15" w16cid:durableId="868838234">
+    <w:abstractNumId w:val="6"/>
+  </w:num>
+</w:numbering>
 </file>
 
 <file path=word/styles.xml><?xml version="1.0" encoding="utf-8"?>
@@ -1178,6 +4750,25 @@
       <w:shd w:val="clear" w:color="auto" w:fill="E1DFDD"/>
     </w:rPr>
   </w:style>
+  <w:style w:type="table" w:styleId="TableGrid">
+    <w:name w:val="Table Grid"/>
+    <w:basedOn w:val="TableNormal"/>
+    <w:uiPriority w:val="39"/>
+    <w:rsid w:val="00765933"/>
+    <w:pPr>
+      <w:spacing w:after="0" w:line="240" w:lineRule="auto"/>
+    </w:pPr>
+    <w:tblPr>
+      <w:tblBorders>
+        <w:top w:val="single" w:sz="4" w:space="0" w:color="auto"/>
+        <w:left w:val="single" w:sz="4" w:space="0" w:color="auto"/>
+        <w:bottom w:val="single" w:sz="4" w:space="0" w:color="auto"/>
+        <w:right w:val="single" w:sz="4" w:space="0" w:color="auto"/>
+        <w:insideH w:val="single" w:sz="4" w:space="0" w:color="auto"/>
+        <w:insideV w:val="single" w:sz="4" w:space="0" w:color="auto"/>
+      </w:tblBorders>
+    </w:tblPr>
+  </w:style>
 </w:styles>
 </file>
 

</xml_diff>